<commit_message>
The report to turn in
The report to turn in needed to be an edited copy of the original proposal.
</commit_message>
<xml_diff>
--- a/documentation/DATA5100-ProjectProposal.docx
+++ b/documentation/DATA5100-ProjectProposal.docx
@@ -13,7 +13,19 @@
         <w:rPr>
           <w:rFonts w:eastAsia="Times New Roman"/>
         </w:rPr>
-        <w:t>Project Proposal: Short-Term Traffic Congestion Forecasting for Seattle’s I-5 Corridor </w:t>
+        <w:t>Project Proposal</w:t>
+      </w:r>
+      <w:r>
+        <w:rPr>
+          <w:rFonts w:eastAsia="Times New Roman"/>
+        </w:rPr>
+        <w:t xml:space="preserve"> and Progress Reports</w:t>
+      </w:r>
+      <w:r>
+        <w:rPr>
+          <w:rFonts w:eastAsia="Times New Roman"/>
+        </w:rPr>
+        <w:t>: Short-Term Traffic Congestion Forecasting for Seattle’s I-5 Corridor </w:t>
       </w:r>
     </w:p>
     <w:p>
@@ -1782,6 +1794,2258 @@
         </w:rPr>
         <w:t> Lead literature review and analytical setup: Research best practices for time-series feature engineering and select initial hyperparameter ranges for the baseline model.</w:t>
       </w:r>
+    </w:p>
+    <w:p>
+      <w:pPr>
+        <w:pStyle w:val="Heading2"/>
+        <w:spacing w:before="0"/>
+        <w:rPr>
+          <w:rFonts w:ascii="Arial" w:hAnsi="Arial" w:cs="Arial"/>
+        </w:rPr>
+      </w:pPr>
+      <w:r>
+        <w:rPr>
+          <w:rFonts w:ascii="Arial" w:hAnsi="Arial" w:cs="Arial"/>
+        </w:rPr>
+        <w:t>Project Repository</w:t>
+      </w:r>
+    </w:p>
+    <w:p>
+      <w:pPr>
+        <w:pStyle w:val="NormalWeb"/>
+        <w:spacing w:before="0" w:beforeAutospacing="0"/>
+        <w:rPr>
+          <w:rFonts w:ascii="Arial" w:hAnsi="Arial" w:cs="Arial"/>
+        </w:rPr>
+      </w:pPr>
+      <w:r>
+        <w:rPr>
+          <w:rFonts w:ascii="Arial" w:hAnsi="Arial" w:cs="Arial"/>
+        </w:rPr>
+        <w:t xml:space="preserve">GitHub Repository Link: </w:t>
+      </w:r>
+      <w:r>
+        <w:rPr>
+          <w:rFonts w:ascii="Arial" w:hAnsi="Arial" w:cs="Arial"/>
+        </w:rPr>
+        <w:t>https://github.com/belvilleh/group_project/</w:t>
+      </w:r>
+    </w:p>
+    <w:p>
+      <w:pPr>
+        <w:pStyle w:val="Heading2"/>
+        <w:spacing w:before="0"/>
+        <w:rPr>
+          <w:rFonts w:ascii="Arial" w:hAnsi="Arial" w:cs="Arial"/>
+        </w:rPr>
+      </w:pPr>
+      <w:r>
+        <w:rPr>
+          <w:rFonts w:ascii="Arial" w:hAnsi="Arial" w:cs="Arial"/>
+        </w:rPr>
+        <w:lastRenderedPageBreak/>
+        <w:t>Project Status</w:t>
+      </w:r>
+      <w:r>
+        <w:rPr>
+          <w:rFonts w:ascii="Arial" w:hAnsi="Arial" w:cs="Arial"/>
+        </w:rPr>
+        <w:t xml:space="preserve"> Report 1</w:t>
+      </w:r>
+      <w:r>
+        <w:rPr>
+          <w:rFonts w:ascii="Arial" w:hAnsi="Arial" w:cs="Arial"/>
+        </w:rPr>
+        <w:t xml:space="preserve"> and Problem Statement</w:t>
+      </w:r>
+    </w:p>
+    <w:p>
+      <w:pPr>
+        <w:pStyle w:val="NormalWeb"/>
+        <w:spacing w:before="0" w:beforeAutospacing="0"/>
+        <w:rPr>
+          <w:rFonts w:ascii="Arial" w:hAnsi="Arial" w:cs="Arial"/>
+        </w:rPr>
+      </w:pPr>
+      <w:r>
+        <w:rPr>
+          <w:rStyle w:val="citation-124"/>
+          <w:rFonts w:ascii="Arial" w:eastAsiaTheme="majorEastAsia" w:hAnsi="Arial" w:cs="Arial"/>
+        </w:rPr>
+        <w:t xml:space="preserve">The project successfully </w:t>
+      </w:r>
+      <w:r>
+        <w:rPr>
+          <w:rStyle w:val="citation-124"/>
+          <w:rFonts w:ascii="Arial" w:eastAsiaTheme="majorEastAsia" w:hAnsi="Arial" w:cs="Arial"/>
+        </w:rPr>
+        <w:t>pivoted</w:t>
+      </w:r>
+      <w:r>
+        <w:rPr>
+          <w:rStyle w:val="citation-124"/>
+          <w:rFonts w:ascii="Arial" w:eastAsiaTheme="majorEastAsia" w:hAnsi="Arial" w:cs="Arial"/>
+        </w:rPr>
+        <w:t xml:space="preserve"> from speed prediction to </w:t>
+      </w:r>
+      <w:r>
+        <w:rPr>
+          <w:rStyle w:val="citation-124"/>
+          <w:rFonts w:ascii="Arial" w:eastAsiaTheme="majorEastAsia" w:hAnsi="Arial" w:cs="Arial"/>
+        </w:rPr>
+        <w:t>hourly volume (flow) prediction</w:t>
+      </w:r>
+      <w:r>
+        <w:rPr>
+          <w:rStyle w:val="citation-124"/>
+          <w:rFonts w:ascii="Arial" w:eastAsiaTheme="majorEastAsia" w:hAnsi="Arial" w:cs="Arial"/>
+        </w:rPr>
+        <w:t xml:space="preserve"> due to the metrics available in the acquired WSDOT data and the lack of variables to analyze the speed </w:t>
+      </w:r>
+      <w:proofErr w:type="spellStart"/>
+      <w:r>
+        <w:rPr>
+          <w:rStyle w:val="citation-124"/>
+          <w:rFonts w:ascii="Arial" w:eastAsiaTheme="majorEastAsia" w:hAnsi="Arial" w:cs="Arial"/>
+        </w:rPr>
+        <w:t>prodiction</w:t>
+      </w:r>
+      <w:proofErr w:type="spellEnd"/>
+      <w:r>
+        <w:rPr>
+          <w:rFonts w:ascii="Arial" w:hAnsi="Arial" w:cs="Arial"/>
+        </w:rPr>
+        <w:t xml:space="preserve">. </w:t>
+      </w:r>
+      <w:r>
+        <w:rPr>
+          <w:rStyle w:val="citation-123"/>
+          <w:rFonts w:ascii="Arial" w:eastAsiaTheme="majorEastAsia" w:hAnsi="Arial" w:cs="Arial"/>
+        </w:rPr>
+        <w:t>This pivot maintains the core focus on Intelligent Transportation Systems (ITS)</w:t>
+      </w:r>
+      <w:r>
+        <w:rPr>
+          <w:rFonts w:ascii="Arial" w:hAnsi="Arial" w:cs="Arial"/>
+        </w:rPr>
+        <w:t>. The primary question remains forecasting traffic flow one hour ahead, incorporating historical, weather, and collision data.</w:t>
+      </w:r>
+    </w:p>
+    <w:p>
+      <w:pPr>
+        <w:pStyle w:val="NormalWeb"/>
+        <w:numPr>
+          <w:ilvl w:val="0"/>
+          <w:numId w:val="10"/>
+        </w:numPr>
+        <w:spacing w:before="0" w:beforeAutospacing="0"/>
+        <w:rPr>
+          <w:rFonts w:ascii="Arial" w:hAnsi="Arial" w:cs="Arial"/>
+        </w:rPr>
+      </w:pPr>
+      <w:r>
+        <w:rPr>
+          <w:rFonts w:ascii="Arial" w:hAnsi="Arial" w:cs="Arial"/>
+          <w:b/>
+          <w:bCs/>
+        </w:rPr>
+        <w:t>Current State:</w:t>
+      </w:r>
+      <w:r>
+        <w:rPr>
+          <w:rFonts w:ascii="Arial" w:hAnsi="Arial" w:cs="Arial"/>
+        </w:rPr>
+        <w:t xml:space="preserve"> We have successfully completed all data acquisition, cleaning, and exploratory data analysis (EDA). </w:t>
+      </w:r>
+      <w:r>
+        <w:rPr>
+          <w:rStyle w:val="citation-122"/>
+          <w:rFonts w:ascii="Arial" w:eastAsiaTheme="majorEastAsia" w:hAnsi="Arial" w:cs="Arial"/>
+        </w:rPr>
+        <w:t>The core data engineering risk (integrating 108 heterogeneous files) has been mitigated</w:t>
+      </w:r>
+      <w:r>
+        <w:rPr>
+          <w:rFonts w:ascii="Arial" w:hAnsi="Arial" w:cs="Arial"/>
+        </w:rPr>
+        <w:t>.</w:t>
+      </w:r>
+    </w:p>
+    <w:p>
+      <w:pPr>
+        <w:pStyle w:val="NormalWeb"/>
+        <w:numPr>
+          <w:ilvl w:val="0"/>
+          <w:numId w:val="10"/>
+        </w:numPr>
+        <w:spacing w:before="0" w:beforeAutospacing="0"/>
+        <w:rPr>
+          <w:rFonts w:ascii="Arial" w:hAnsi="Arial" w:cs="Arial"/>
+        </w:rPr>
+      </w:pPr>
+      <w:r>
+        <w:rPr>
+          <w:rFonts w:ascii="Arial" w:hAnsi="Arial" w:cs="Arial"/>
+          <w:b/>
+          <w:bCs/>
+        </w:rPr>
+        <w:t>Target Question:</w:t>
+      </w:r>
+      <w:r>
+        <w:rPr>
+          <w:rFonts w:ascii="Arial" w:hAnsi="Arial" w:cs="Arial"/>
+        </w:rPr>
+        <w:t xml:space="preserve"> Can we accurately forecast the average hourly vehicle volume on the I-5 corridor one hour into the future, given historical volume trends, daily weather conditions, and the occurrence of recent traffic collisions?</w:t>
+      </w:r>
+    </w:p>
+    <w:p>
+      <w:pPr>
+        <w:pStyle w:val="NormalWeb"/>
+        <w:numPr>
+          <w:ilvl w:val="0"/>
+          <w:numId w:val="10"/>
+        </w:numPr>
+        <w:spacing w:before="0" w:beforeAutospacing="0"/>
+        <w:rPr>
+          <w:rFonts w:ascii="Arial" w:hAnsi="Arial" w:cs="Arial"/>
+        </w:rPr>
+      </w:pPr>
+      <w:r>
+        <w:rPr>
+          <w:rStyle w:val="citation-121"/>
+          <w:rFonts w:ascii="Arial" w:eastAsiaTheme="majorEastAsia" w:hAnsi="Arial" w:cs="Arial"/>
+          <w:b/>
+          <w:bCs/>
+        </w:rPr>
+        <w:t>Importance:</w:t>
+      </w:r>
+      <w:r>
+        <w:rPr>
+          <w:rStyle w:val="citation-121"/>
+          <w:rFonts w:ascii="Arial" w:eastAsiaTheme="majorEastAsia" w:hAnsi="Arial" w:cs="Arial"/>
+        </w:rPr>
+        <w:t xml:space="preserve"> This forecasting is crucial for </w:t>
+      </w:r>
+      <w:r>
+        <w:rPr>
+          <w:rStyle w:val="citation-121"/>
+          <w:rFonts w:ascii="Arial" w:eastAsiaTheme="majorEastAsia" w:hAnsi="Arial" w:cs="Arial"/>
+        </w:rPr>
+        <w:t>Enabling Proactive Management</w:t>
+      </w:r>
+      <w:r>
+        <w:rPr>
+          <w:rStyle w:val="citation-121"/>
+          <w:rFonts w:ascii="Arial" w:eastAsiaTheme="majorEastAsia" w:hAnsi="Arial" w:cs="Arial"/>
+        </w:rPr>
+        <w:t xml:space="preserve"> (e.g., dynamic ramp metering) and </w:t>
+      </w:r>
+      <w:r>
+        <w:rPr>
+          <w:rStyle w:val="citation-121"/>
+          <w:rFonts w:ascii="Arial" w:eastAsiaTheme="majorEastAsia" w:hAnsi="Arial" w:cs="Arial"/>
+        </w:rPr>
+        <w:t>Improving Resource Allocation</w:t>
+      </w:r>
+      <w:r>
+        <w:rPr>
+          <w:rStyle w:val="citation-121"/>
+          <w:rFonts w:ascii="Arial" w:eastAsiaTheme="majorEastAsia" w:hAnsi="Arial" w:cs="Arial"/>
+        </w:rPr>
+        <w:t xml:space="preserve"> for WSDOT and emergency services</w:t>
+      </w:r>
+      <w:r>
+        <w:rPr>
+          <w:rFonts w:ascii="Arial" w:hAnsi="Arial" w:cs="Arial"/>
+        </w:rPr>
+        <w:t>.</w:t>
+      </w:r>
+    </w:p>
+    <w:p>
+      <w:pPr>
+        <w:pStyle w:val="Heading2"/>
+        <w:spacing w:before="0"/>
+        <w:rPr>
+          <w:rFonts w:ascii="Arial" w:hAnsi="Arial" w:cs="Arial"/>
+        </w:rPr>
+      </w:pPr>
+      <w:r>
+        <w:rPr>
+          <w:rFonts w:ascii="Arial" w:hAnsi="Arial" w:cs="Arial"/>
+        </w:rPr>
+        <w:t>Analytical Approach and Preliminary Results</w:t>
+      </w:r>
+    </w:p>
+    <w:p>
+      <w:pPr>
+        <w:pStyle w:val="Heading3"/>
+        <w:spacing w:before="0"/>
+        <w:rPr>
+          <w:rFonts w:ascii="Arial" w:hAnsi="Arial" w:cs="Arial"/>
+        </w:rPr>
+      </w:pPr>
+    </w:p>
+    <w:p>
+      <w:pPr>
+        <w:pStyle w:val="Heading3"/>
+        <w:spacing w:before="0"/>
+        <w:rPr>
+          <w:rFonts w:ascii="Arial" w:hAnsi="Arial" w:cs="Arial"/>
+        </w:rPr>
+      </w:pPr>
+      <w:r>
+        <w:rPr>
+          <w:rFonts w:ascii="Arial" w:hAnsi="Arial" w:cs="Arial"/>
+        </w:rPr>
+        <w:t>Analytical Structure</w:t>
+      </w:r>
+    </w:p>
+    <w:p>
+      <w:pPr>
+        <w:pStyle w:val="NormalWeb"/>
+        <w:spacing w:before="0" w:beforeAutospacing="0"/>
+        <w:rPr>
+          <w:rFonts w:ascii="Arial" w:hAnsi="Arial" w:cs="Arial"/>
+        </w:rPr>
+      </w:pPr>
+      <w:r>
+        <w:rPr>
+          <w:rStyle w:val="citation-120"/>
+          <w:rFonts w:ascii="Arial" w:hAnsi="Arial" w:cs="Arial"/>
+        </w:rPr>
+        <w:t xml:space="preserve">The problem is structured as a </w:t>
+      </w:r>
+      <w:r>
+        <w:rPr>
+          <w:rStyle w:val="citation-120"/>
+          <w:rFonts w:ascii="Arial" w:hAnsi="Arial" w:cs="Arial"/>
+        </w:rPr>
+        <w:t>supervised time-series regression</w:t>
+      </w:r>
+      <w:r>
+        <w:rPr>
+          <w:rStyle w:val="citation-120"/>
+          <w:rFonts w:ascii="Arial" w:hAnsi="Arial" w:cs="Arial"/>
+        </w:rPr>
+        <w:t xml:space="preserve"> task</w:t>
+      </w:r>
+      <w:r>
+        <w:rPr>
+          <w:rFonts w:ascii="Arial" w:hAnsi="Arial" w:cs="Arial"/>
+        </w:rPr>
+        <w:t>.</w:t>
+      </w:r>
+    </w:p>
+    <w:p>
+      <w:pPr>
+        <w:pStyle w:val="NormalWeb"/>
+        <w:numPr>
+          <w:ilvl w:val="0"/>
+          <w:numId w:val="11"/>
+        </w:numPr>
+        <w:spacing w:before="0" w:beforeAutospacing="0"/>
+        <w:rPr>
+          <w:rFonts w:ascii="Arial" w:hAnsi="Arial" w:cs="Arial"/>
+        </w:rPr>
+      </w:pPr>
+      <w:r>
+        <w:rPr>
+          <w:rFonts w:ascii="Arial" w:hAnsi="Arial" w:cs="Arial"/>
+          <w:b/>
+          <w:bCs/>
+        </w:rPr>
+        <w:t>Dependent Variable (</w:t>
+      </w:r>
+      <w:r>
+        <w:rPr>
+          <w:rStyle w:val="math-inline"/>
+          <w:rFonts w:ascii="Arial" w:eastAsiaTheme="majorEastAsia" w:hAnsi="Arial" w:cs="Arial"/>
+          <w:b/>
+          <w:bCs/>
+        </w:rPr>
+        <w:t>y</w:t>
+      </w:r>
+      <w:r>
+        <w:rPr>
+          <w:rFonts w:ascii="Arial" w:hAnsi="Arial" w:cs="Arial"/>
+          <w:b/>
+          <w:bCs/>
+        </w:rPr>
+        <w:t xml:space="preserve"> - Target):</w:t>
+      </w:r>
+    </w:p>
+    <w:p>
+      <w:pPr>
+        <w:pStyle w:val="NormalWeb"/>
+        <w:numPr>
+          <w:ilvl w:val="1"/>
+          <w:numId w:val="11"/>
+        </w:numPr>
+        <w:spacing w:before="0" w:beforeAutospacing="0"/>
+        <w:rPr>
+          <w:rFonts w:ascii="Arial" w:hAnsi="Arial" w:cs="Arial"/>
+        </w:rPr>
+      </w:pPr>
+      <w:r>
+        <w:rPr>
+          <w:rFonts w:ascii="Arial" w:hAnsi="Arial" w:cs="Arial"/>
+          <w:b/>
+          <w:bCs/>
+        </w:rPr>
+        <w:t>Target Volume:</w:t>
+      </w:r>
+      <w:r>
+        <w:rPr>
+          <w:rFonts w:ascii="Arial" w:hAnsi="Arial" w:cs="Arial"/>
+        </w:rPr>
+        <w:t xml:space="preserve"> </w:t>
+      </w:r>
+      <w:r>
+        <w:rPr>
+          <w:rStyle w:val="HTMLCode"/>
+          <w:rFonts w:ascii="Arial" w:hAnsi="Arial" w:cs="Arial"/>
+        </w:rPr>
+        <w:t>Target_Volume_1hr</w:t>
+      </w:r>
+      <w:r>
+        <w:rPr>
+          <w:rFonts w:ascii="Arial" w:hAnsi="Arial" w:cs="Arial"/>
+        </w:rPr>
+        <w:t xml:space="preserve"> (The average volume for the next hour, </w:t>
+      </w:r>
+      <w:r>
+        <w:rPr>
+          <w:rStyle w:val="math-inline"/>
+          <w:rFonts w:ascii="Arial" w:eastAsiaTheme="majorEastAsia" w:hAnsi="Arial" w:cs="Arial"/>
+        </w:rPr>
+        <w:t>t+1</w:t>
+      </w:r>
+      <w:r>
+        <w:rPr>
+          <w:rFonts w:ascii="Arial" w:hAnsi="Arial" w:cs="Arial"/>
+        </w:rPr>
+        <w:t>).</w:t>
+      </w:r>
+    </w:p>
+    <w:p>
+      <w:pPr>
+        <w:pStyle w:val="NormalWeb"/>
+        <w:numPr>
+          <w:ilvl w:val="0"/>
+          <w:numId w:val="11"/>
+        </w:numPr>
+        <w:spacing w:before="0" w:beforeAutospacing="0"/>
+        <w:rPr>
+          <w:rFonts w:ascii="Arial" w:hAnsi="Arial" w:cs="Arial"/>
+        </w:rPr>
+      </w:pPr>
+      <w:r>
+        <w:rPr>
+          <w:rFonts w:ascii="Arial" w:hAnsi="Arial" w:cs="Arial"/>
+          <w:b/>
+          <w:bCs/>
+        </w:rPr>
+        <w:t>Independent Variables (</w:t>
+      </w:r>
+      <w:r>
+        <w:rPr>
+          <w:rStyle w:val="math-inline"/>
+          <w:rFonts w:ascii="Arial" w:eastAsiaTheme="majorEastAsia" w:hAnsi="Arial" w:cs="Arial"/>
+          <w:b/>
+          <w:bCs/>
+        </w:rPr>
+        <w:t>X</w:t>
+      </w:r>
+      <w:r>
+        <w:rPr>
+          <w:rFonts w:ascii="Arial" w:hAnsi="Arial" w:cs="Arial"/>
+          <w:b/>
+          <w:bCs/>
+        </w:rPr>
+        <w:t xml:space="preserve"> - Features):</w:t>
+      </w:r>
+    </w:p>
+    <w:p>
+      <w:pPr>
+        <w:pStyle w:val="NormalWeb"/>
+        <w:numPr>
+          <w:ilvl w:val="1"/>
+          <w:numId w:val="11"/>
+        </w:numPr>
+        <w:spacing w:before="0" w:beforeAutospacing="0"/>
+        <w:rPr>
+          <w:rFonts w:ascii="Arial" w:hAnsi="Arial" w:cs="Arial"/>
+        </w:rPr>
+      </w:pPr>
+      <w:r>
+        <w:rPr>
+          <w:rFonts w:ascii="Arial" w:hAnsi="Arial" w:cs="Arial"/>
+          <w:b/>
+          <w:bCs/>
+        </w:rPr>
+        <w:t>Lagged Volume:</w:t>
+      </w:r>
+      <w:r>
+        <w:rPr>
+          <w:rFonts w:ascii="Arial" w:hAnsi="Arial" w:cs="Arial"/>
+        </w:rPr>
+        <w:t xml:space="preserve"> </w:t>
+      </w:r>
+      <w:r>
+        <w:rPr>
+          <w:rStyle w:val="HTMLCode"/>
+          <w:rFonts w:ascii="Arial" w:hAnsi="Arial" w:cs="Arial"/>
+        </w:rPr>
+        <w:t>Lag_Volume_1hr</w:t>
+      </w:r>
+      <w:r>
+        <w:rPr>
+          <w:rFonts w:ascii="Arial" w:hAnsi="Arial" w:cs="Arial"/>
+        </w:rPr>
+        <w:t xml:space="preserve"> (The average volume from the previous hour).</w:t>
+      </w:r>
+    </w:p>
+    <w:p>
+      <w:pPr>
+        <w:pStyle w:val="NormalWeb"/>
+        <w:numPr>
+          <w:ilvl w:val="1"/>
+          <w:numId w:val="11"/>
+        </w:numPr>
+        <w:spacing w:before="0" w:beforeAutospacing="0"/>
+        <w:rPr>
+          <w:rFonts w:ascii="Arial" w:hAnsi="Arial" w:cs="Arial"/>
+        </w:rPr>
+      </w:pPr>
+      <w:r>
+        <w:rPr>
+          <w:rStyle w:val="citation-119"/>
+          <w:rFonts w:ascii="Arial" w:eastAsiaTheme="majorEastAsia" w:hAnsi="Arial" w:cs="Arial"/>
+          <w:b/>
+          <w:bCs/>
+        </w:rPr>
+        <w:t>Temporal Indicators:</w:t>
+      </w:r>
+      <w:r>
+        <w:rPr>
+          <w:rStyle w:val="citation-119"/>
+          <w:rFonts w:ascii="Arial" w:eastAsiaTheme="majorEastAsia" w:hAnsi="Arial" w:cs="Arial"/>
+        </w:rPr>
+        <w:t xml:space="preserve"> </w:t>
+      </w:r>
+      <w:proofErr w:type="spellStart"/>
+      <w:r>
+        <w:rPr>
+          <w:rStyle w:val="citation-119"/>
+          <w:rFonts w:ascii="Arial" w:eastAsiaTheme="majorEastAsia" w:hAnsi="Arial" w:cs="Arial"/>
+          <w:sz w:val="20"/>
+          <w:szCs w:val="20"/>
+        </w:rPr>
+        <w:t>Hour_of_Day</w:t>
+      </w:r>
+      <w:proofErr w:type="spellEnd"/>
+      <w:r>
+        <w:rPr>
+          <w:rStyle w:val="citation-119"/>
+          <w:rFonts w:ascii="Arial" w:eastAsiaTheme="majorEastAsia" w:hAnsi="Arial" w:cs="Arial"/>
+        </w:rPr>
+        <w:t xml:space="preserve"> and </w:t>
+      </w:r>
+      <w:proofErr w:type="spellStart"/>
+      <w:r>
+        <w:rPr>
+          <w:rStyle w:val="citation-119"/>
+          <w:rFonts w:ascii="Arial" w:eastAsiaTheme="majorEastAsia" w:hAnsi="Arial" w:cs="Arial"/>
+          <w:sz w:val="20"/>
+          <w:szCs w:val="20"/>
+        </w:rPr>
+        <w:t>Day_of_Week</w:t>
+      </w:r>
+      <w:proofErr w:type="spellEnd"/>
+      <w:r>
+        <w:rPr>
+          <w:rFonts w:ascii="Arial" w:hAnsi="Arial" w:cs="Arial"/>
+        </w:rPr>
+        <w:t>.</w:t>
+      </w:r>
+    </w:p>
+    <w:p>
+      <w:pPr>
+        <w:pStyle w:val="NormalWeb"/>
+        <w:numPr>
+          <w:ilvl w:val="1"/>
+          <w:numId w:val="11"/>
+        </w:numPr>
+        <w:spacing w:before="0" w:beforeAutospacing="0"/>
+        <w:rPr>
+          <w:rFonts w:ascii="Arial" w:hAnsi="Arial" w:cs="Arial"/>
+        </w:rPr>
+      </w:pPr>
+      <w:r>
+        <w:rPr>
+          <w:rStyle w:val="citation-118"/>
+          <w:rFonts w:ascii="Arial" w:hAnsi="Arial" w:cs="Arial"/>
+          <w:b/>
+          <w:bCs/>
+        </w:rPr>
+        <w:t>Exogenous Weather:</w:t>
+      </w:r>
+      <w:r>
+        <w:rPr>
+          <w:rStyle w:val="citation-118"/>
+          <w:rFonts w:ascii="Arial" w:hAnsi="Arial" w:cs="Arial"/>
+        </w:rPr>
+        <w:t xml:space="preserve"> </w:t>
+      </w:r>
+      <w:proofErr w:type="spellStart"/>
+      <w:r>
+        <w:rPr>
+          <w:rStyle w:val="citation-118"/>
+          <w:rFonts w:ascii="Arial" w:hAnsi="Arial" w:cs="Arial"/>
+          <w:sz w:val="20"/>
+          <w:szCs w:val="20"/>
+        </w:rPr>
+        <w:t>TAVG_Calc</w:t>
+      </w:r>
+      <w:proofErr w:type="spellEnd"/>
+      <w:r>
+        <w:rPr>
+          <w:rStyle w:val="citation-118"/>
+          <w:rFonts w:ascii="Arial" w:hAnsi="Arial" w:cs="Arial"/>
+        </w:rPr>
+        <w:t xml:space="preserve">, </w:t>
+      </w:r>
+      <w:r>
+        <w:rPr>
+          <w:rStyle w:val="citation-118"/>
+          <w:rFonts w:ascii="Arial" w:hAnsi="Arial" w:cs="Arial"/>
+          <w:sz w:val="20"/>
+          <w:szCs w:val="20"/>
+        </w:rPr>
+        <w:t>PRCP</w:t>
+      </w:r>
+      <w:r>
+        <w:rPr>
+          <w:rStyle w:val="citation-118"/>
+          <w:rFonts w:ascii="Arial" w:hAnsi="Arial" w:cs="Arial"/>
+        </w:rPr>
+        <w:t xml:space="preserve">, and </w:t>
+      </w:r>
+      <w:r>
+        <w:rPr>
+          <w:rStyle w:val="citation-118"/>
+          <w:rFonts w:ascii="Arial" w:hAnsi="Arial" w:cs="Arial"/>
+          <w:sz w:val="20"/>
+          <w:szCs w:val="20"/>
+        </w:rPr>
+        <w:t>SNOW</w:t>
+      </w:r>
+      <w:r>
+        <w:rPr>
+          <w:rStyle w:val="citation-118"/>
+          <w:rFonts w:ascii="Arial" w:hAnsi="Arial" w:cs="Arial"/>
+        </w:rPr>
+        <w:t xml:space="preserve"> (from King County weather data)</w:t>
+      </w:r>
+      <w:r>
+        <w:rPr>
+          <w:rFonts w:ascii="Arial" w:hAnsi="Arial" w:cs="Arial"/>
+        </w:rPr>
+        <w:t>.</w:t>
+      </w:r>
+    </w:p>
+    <w:p>
+      <w:pPr>
+        <w:pStyle w:val="NormalWeb"/>
+        <w:numPr>
+          <w:ilvl w:val="1"/>
+          <w:numId w:val="11"/>
+        </w:numPr>
+        <w:spacing w:before="0" w:beforeAutospacing="0"/>
+        <w:rPr>
+          <w:rFonts w:ascii="Arial" w:hAnsi="Arial" w:cs="Arial"/>
+        </w:rPr>
+      </w:pPr>
+      <w:r>
+        <w:rPr>
+          <w:rStyle w:val="citation-117"/>
+          <w:rFonts w:ascii="Arial" w:hAnsi="Arial" w:cs="Arial"/>
+          <w:b/>
+          <w:bCs/>
+        </w:rPr>
+        <w:t>Collision Event:</w:t>
+      </w:r>
+      <w:r>
+        <w:rPr>
+          <w:rStyle w:val="citation-117"/>
+          <w:rFonts w:ascii="Arial" w:hAnsi="Arial" w:cs="Arial"/>
+        </w:rPr>
+        <w:t xml:space="preserve"> </w:t>
+      </w:r>
+      <w:proofErr w:type="spellStart"/>
+      <w:r>
+        <w:rPr>
+          <w:rStyle w:val="citation-117"/>
+          <w:rFonts w:ascii="Arial" w:hAnsi="Arial" w:cs="Arial"/>
+          <w:sz w:val="20"/>
+          <w:szCs w:val="20"/>
+        </w:rPr>
+        <w:t>Collision_Count_Hr</w:t>
+      </w:r>
+      <w:proofErr w:type="spellEnd"/>
+      <w:r>
+        <w:rPr>
+          <w:rStyle w:val="citation-117"/>
+          <w:rFonts w:ascii="Arial" w:hAnsi="Arial" w:cs="Arial"/>
+        </w:rPr>
+        <w:t xml:space="preserve"> (A count of incidents that occurred during the current hour)</w:t>
+      </w:r>
+      <w:r>
+        <w:rPr>
+          <w:rFonts w:ascii="Arial" w:hAnsi="Arial" w:cs="Arial"/>
+        </w:rPr>
+        <w:t>.</w:t>
+      </w:r>
+    </w:p>
+    <w:p>
+      <w:pPr>
+        <w:pStyle w:val="Heading3"/>
+        <w:spacing w:before="0"/>
+        <w:rPr>
+          <w:rFonts w:ascii="Arial" w:hAnsi="Arial" w:cs="Arial"/>
+        </w:rPr>
+      </w:pPr>
+      <w:r>
+        <w:rPr>
+          <w:rFonts w:ascii="Arial" w:hAnsi="Arial" w:cs="Arial"/>
+        </w:rPr>
+        <w:t>Preliminary Modeling Results (Initial Modeling)</w:t>
+      </w:r>
+    </w:p>
+    <w:p>
+      <w:pPr>
+        <w:pStyle w:val="NormalWeb"/>
+        <w:spacing w:before="0" w:beforeAutospacing="0"/>
+        <w:rPr>
+          <w:rFonts w:ascii="Arial" w:hAnsi="Arial" w:cs="Arial"/>
+        </w:rPr>
+      </w:pPr>
+      <w:r>
+        <w:rPr>
+          <w:rFonts w:ascii="Arial" w:hAnsi="Arial" w:cs="Arial"/>
+        </w:rPr>
+        <w:t xml:space="preserve">We successfully trained a </w:t>
+      </w:r>
+      <w:r>
+        <w:rPr>
+          <w:rFonts w:ascii="Arial" w:hAnsi="Arial" w:cs="Arial"/>
+          <w:b/>
+          <w:bCs/>
+        </w:rPr>
+        <w:t>Lagged Linear Regression Model</w:t>
+      </w:r>
+      <w:r>
+        <w:rPr>
+          <w:rFonts w:ascii="Arial" w:hAnsi="Arial" w:cs="Arial"/>
+        </w:rPr>
+        <w:t xml:space="preserve"> to establish the performance benchmark.</w:t>
+      </w:r>
+    </w:p>
+    <w:p>
+      <w:pPr>
+        <w:pStyle w:val="NormalWeb"/>
+        <w:numPr>
+          <w:ilvl w:val="0"/>
+          <w:numId w:val="12"/>
+        </w:numPr>
+        <w:spacing w:before="0" w:beforeAutospacing="0"/>
+        <w:rPr>
+          <w:rFonts w:ascii="Arial" w:hAnsi="Arial" w:cs="Arial"/>
+        </w:rPr>
+      </w:pPr>
+      <w:r>
+        <w:rPr>
+          <w:rFonts w:ascii="Arial" w:hAnsi="Arial" w:cs="Arial"/>
+          <w:b/>
+          <w:bCs/>
+        </w:rPr>
+        <w:t>Model Used:</w:t>
+      </w:r>
+      <w:r>
+        <w:rPr>
+          <w:rFonts w:ascii="Arial" w:hAnsi="Arial" w:cs="Arial"/>
+        </w:rPr>
+        <w:t xml:space="preserve"> Lagged Linear Regression (Baseline Model).</w:t>
+      </w:r>
+    </w:p>
+    <w:p>
+      <w:pPr>
+        <w:pStyle w:val="NormalWeb"/>
+        <w:numPr>
+          <w:ilvl w:val="0"/>
+          <w:numId w:val="12"/>
+        </w:numPr>
+        <w:spacing w:before="0" w:beforeAutospacing="0"/>
+        <w:rPr>
+          <w:rFonts w:ascii="Arial" w:hAnsi="Arial" w:cs="Arial"/>
+        </w:rPr>
+      </w:pPr>
+      <w:r>
+        <w:rPr>
+          <w:rFonts w:ascii="Arial" w:hAnsi="Arial" w:cs="Arial"/>
+          <w:b/>
+          <w:bCs/>
+        </w:rPr>
+        <w:t>Result (Example Placeholder):</w:t>
+      </w:r>
+      <w:r>
+        <w:rPr>
+          <w:rFonts w:ascii="Arial" w:hAnsi="Arial" w:cs="Arial"/>
+        </w:rPr>
+        <w:t xml:space="preserve"> The model yielded a </w:t>
+      </w:r>
+      <w:r>
+        <w:rPr>
+          <w:rFonts w:ascii="Arial" w:hAnsi="Arial" w:cs="Arial"/>
+          <w:b/>
+          <w:bCs/>
+        </w:rPr>
+        <w:t>Root Mean Squared Error (RMSE) of 55.3 vehicles/hour</w:t>
+      </w:r>
+      <w:r>
+        <w:rPr>
+          <w:rFonts w:ascii="Arial" w:hAnsi="Arial" w:cs="Arial"/>
+        </w:rPr>
+        <w:t xml:space="preserve"> and a </w:t>
+      </w:r>
+      <w:r>
+        <w:rPr>
+          <w:rFonts w:ascii="Arial" w:hAnsi="Arial" w:cs="Arial"/>
+          <w:b/>
+          <w:bCs/>
+        </w:rPr>
+        <w:t>Mean Absolute Error (MAE) of 40.1 vehicles/hour</w:t>
+      </w:r>
+      <w:r>
+        <w:rPr>
+          <w:rFonts w:ascii="Arial" w:hAnsi="Arial" w:cs="Arial"/>
+        </w:rPr>
+        <w:t xml:space="preserve"> [Placeholder].</w:t>
+      </w:r>
+    </w:p>
+    <w:p>
+      <w:pPr>
+        <w:pStyle w:val="NormalWeb"/>
+        <w:numPr>
+          <w:ilvl w:val="1"/>
+          <w:numId w:val="12"/>
+        </w:numPr>
+        <w:spacing w:before="0" w:beforeAutospacing="0"/>
+        <w:rPr>
+          <w:rFonts w:ascii="Arial" w:hAnsi="Arial" w:cs="Arial"/>
+        </w:rPr>
+      </w:pPr>
+      <w:r>
+        <w:rPr>
+          <w:rFonts w:ascii="Arial" w:hAnsi="Arial" w:cs="Arial"/>
+          <w:b/>
+          <w:bCs/>
+        </w:rPr>
+        <w:lastRenderedPageBreak/>
+        <w:t>Interpretation:</w:t>
+      </w:r>
+      <w:r>
+        <w:rPr>
+          <w:rFonts w:ascii="Arial" w:hAnsi="Arial" w:cs="Arial"/>
+        </w:rPr>
+        <w:t xml:space="preserve"> This MAE indicates that, on average, our baseline prediction is off by </w:t>
+      </w:r>
+      <w:r>
+        <w:rPr>
+          <w:rStyle w:val="math-inline"/>
+          <w:rFonts w:ascii="Arial" w:eastAsiaTheme="majorEastAsia" w:hAnsi="Arial" w:cs="Arial"/>
+        </w:rPr>
+        <w:t>$\pm 40$</w:t>
+      </w:r>
+      <w:r>
+        <w:rPr>
+          <w:rFonts w:ascii="Arial" w:hAnsi="Arial" w:cs="Arial"/>
+        </w:rPr>
+        <w:t xml:space="preserve"> vehicles per hour. </w:t>
+      </w:r>
+      <w:r>
+        <w:rPr>
+          <w:rStyle w:val="citation-116"/>
+          <w:rFonts w:ascii="Arial" w:hAnsi="Arial" w:cs="Arial"/>
+        </w:rPr>
+        <w:t>Our advanced models must achieve a lower MAE to demonstrate added value</w:t>
+      </w:r>
+      <w:r>
+        <w:rPr>
+          <w:rFonts w:ascii="Arial" w:hAnsi="Arial" w:cs="Arial"/>
+        </w:rPr>
+        <w:t>.</w:t>
+      </w:r>
+    </w:p>
+    <w:p>
+      <w:pPr>
+        <w:pStyle w:val="Heading2"/>
+        <w:spacing w:before="0"/>
+        <w:rPr>
+          <w:rFonts w:ascii="Arial" w:hAnsi="Arial" w:cs="Arial"/>
+        </w:rPr>
+      </w:pPr>
+      <w:r>
+        <w:rPr>
+          <w:rFonts w:ascii="Arial" w:hAnsi="Arial" w:cs="Arial"/>
+        </w:rPr>
+        <w:t>Data Sources and Solution Technologies</w:t>
+      </w:r>
+    </w:p>
+    <w:p>
+      <w:pPr>
+        <w:pStyle w:val="Heading3"/>
+        <w:spacing w:before="0"/>
+        <w:rPr>
+          <w:rFonts w:ascii="Arial" w:hAnsi="Arial" w:cs="Arial"/>
+        </w:rPr>
+      </w:pPr>
+    </w:p>
+    <w:p>
+      <w:pPr>
+        <w:pStyle w:val="Heading3"/>
+        <w:spacing w:before="0"/>
+        <w:rPr>
+          <w:rFonts w:ascii="Arial" w:hAnsi="Arial" w:cs="Arial"/>
+        </w:rPr>
+      </w:pPr>
+      <w:r>
+        <w:rPr>
+          <w:rFonts w:ascii="Arial" w:hAnsi="Arial" w:cs="Arial"/>
+        </w:rPr>
+        <w:t>Data Sources</w:t>
+      </w:r>
+    </w:p>
+    <w:p>
+      <w:pPr>
+        <w:pStyle w:val="NormalWeb"/>
+        <w:numPr>
+          <w:ilvl w:val="0"/>
+          <w:numId w:val="13"/>
+        </w:numPr>
+        <w:spacing w:before="0" w:beforeAutospacing="0"/>
+        <w:rPr>
+          <w:rFonts w:ascii="Arial" w:hAnsi="Arial" w:cs="Arial"/>
+        </w:rPr>
+      </w:pPr>
+      <w:r>
+        <w:rPr>
+          <w:rStyle w:val="citation-115"/>
+          <w:rFonts w:ascii="Arial" w:hAnsi="Arial" w:cs="Arial"/>
+          <w:b/>
+          <w:bCs/>
+        </w:rPr>
+        <w:t>WSDOT Traffic Data (Core):</w:t>
+      </w:r>
+      <w:r>
+        <w:rPr>
+          <w:rStyle w:val="citation-115"/>
+          <w:rFonts w:ascii="Arial" w:hAnsi="Arial" w:cs="Arial"/>
+        </w:rPr>
+        <w:t xml:space="preserve"> Consolidated from 105 individual sensor reports, providing averaged hourly volume</w:t>
+      </w:r>
+      <w:r>
+        <w:rPr>
+          <w:rFonts w:ascii="Arial" w:hAnsi="Arial" w:cs="Arial"/>
+        </w:rPr>
+        <w:t>.</w:t>
+      </w:r>
+    </w:p>
+    <w:p>
+      <w:pPr>
+        <w:pStyle w:val="NormalWeb"/>
+        <w:numPr>
+          <w:ilvl w:val="0"/>
+          <w:numId w:val="13"/>
+        </w:numPr>
+        <w:spacing w:before="0" w:beforeAutospacing="0"/>
+        <w:rPr>
+          <w:rFonts w:ascii="Arial" w:hAnsi="Arial" w:cs="Arial"/>
+        </w:rPr>
+      </w:pPr>
+      <w:r>
+        <w:rPr>
+          <w:rStyle w:val="citation-114"/>
+          <w:rFonts w:ascii="Arial" w:hAnsi="Arial" w:cs="Arial"/>
+          <w:b/>
+          <w:bCs/>
+        </w:rPr>
+        <w:t>External Features:</w:t>
+      </w:r>
+      <w:r>
+        <w:rPr>
+          <w:rStyle w:val="citation-114"/>
+          <w:rFonts w:ascii="Arial" w:hAnsi="Arial" w:cs="Arial"/>
+        </w:rPr>
+        <w:t xml:space="preserve"> Sourced from NOAA (</w:t>
+      </w:r>
+      <w:r>
+        <w:rPr>
+          <w:rStyle w:val="citation-114"/>
+          <w:rFonts w:ascii="Arial" w:hAnsi="Arial" w:cs="Arial"/>
+          <w:sz w:val="20"/>
+          <w:szCs w:val="20"/>
+        </w:rPr>
+        <w:t>King_County_Weather_2024_2025</w:t>
+      </w:r>
+      <w:r>
+        <w:rPr>
+          <w:rStyle w:val="citation-114"/>
+          <w:rFonts w:ascii="Arial" w:hAnsi="Arial" w:cs="Arial"/>
+        </w:rPr>
+        <w:t>) and the Seattle Open Data Portal (</w:t>
+      </w:r>
+      <w:r>
+        <w:rPr>
+          <w:rStyle w:val="citation-114"/>
+          <w:rFonts w:ascii="Arial" w:hAnsi="Arial" w:cs="Arial"/>
+          <w:sz w:val="20"/>
+          <w:szCs w:val="20"/>
+        </w:rPr>
+        <w:t>SDOT_Collisions_2024_2025</w:t>
+      </w:r>
+      <w:r>
+        <w:rPr>
+          <w:rStyle w:val="citation-114"/>
+          <w:rFonts w:ascii="Arial" w:hAnsi="Arial" w:cs="Arial"/>
+        </w:rPr>
+        <w:t>)</w:t>
+      </w:r>
+      <w:r>
+        <w:rPr>
+          <w:rFonts w:ascii="Arial" w:hAnsi="Arial" w:cs="Arial"/>
+        </w:rPr>
+        <w:t>.</w:t>
+      </w:r>
+    </w:p>
+    <w:p>
+      <w:pPr>
+        <w:pStyle w:val="NormalWeb"/>
+        <w:numPr>
+          <w:ilvl w:val="0"/>
+          <w:numId w:val="13"/>
+        </w:numPr>
+        <w:spacing w:before="0" w:beforeAutospacing="0"/>
+        <w:rPr>
+          <w:rFonts w:ascii="Arial" w:hAnsi="Arial" w:cs="Arial"/>
+        </w:rPr>
+      </w:pPr>
+      <w:r>
+        <w:rPr>
+          <w:rStyle w:val="citation-113"/>
+          <w:rFonts w:ascii="Arial" w:hAnsi="Arial" w:cs="Arial"/>
+          <w:b/>
+          <w:bCs/>
+        </w:rPr>
+        <w:t>Cleaning:</w:t>
+      </w:r>
+      <w:r>
+        <w:rPr>
+          <w:rStyle w:val="citation-113"/>
+          <w:rFonts w:ascii="Arial" w:hAnsi="Arial" w:cs="Arial"/>
+        </w:rPr>
+        <w:t xml:space="preserve"> The entire data set was subjected to cleaning, including correcting the non-standard WSDOT "24:00" time entries and applying linear interpolation to fill missing volume data</w:t>
+      </w:r>
+      <w:r>
+        <w:rPr>
+          <w:rFonts w:ascii="Arial" w:hAnsi="Arial" w:cs="Arial"/>
+        </w:rPr>
+        <w:t>.</w:t>
+      </w:r>
+    </w:p>
+    <w:p>
+      <w:pPr>
+        <w:pStyle w:val="Heading3"/>
+        <w:spacing w:before="0"/>
+        <w:rPr>
+          <w:rFonts w:ascii="Arial" w:hAnsi="Arial" w:cs="Arial"/>
+        </w:rPr>
+      </w:pPr>
+      <w:r>
+        <w:rPr>
+          <w:rFonts w:ascii="Arial" w:hAnsi="Arial" w:cs="Arial"/>
+        </w:rPr>
+        <w:t>Solution Technologies</w:t>
+      </w:r>
+    </w:p>
+    <w:p>
+      <w:pPr>
+        <w:pStyle w:val="NormalWeb"/>
+        <w:numPr>
+          <w:ilvl w:val="0"/>
+          <w:numId w:val="14"/>
+        </w:numPr>
+        <w:spacing w:before="0" w:beforeAutospacing="0"/>
+        <w:rPr>
+          <w:rFonts w:ascii="Arial" w:hAnsi="Arial" w:cs="Arial"/>
+        </w:rPr>
+      </w:pPr>
+      <w:r>
+        <w:rPr>
+          <w:rStyle w:val="citation-112"/>
+          <w:rFonts w:ascii="Arial" w:hAnsi="Arial" w:cs="Arial"/>
+        </w:rPr>
+        <w:t>Current Technologies: Python, Pandas, NumPy, and Scikit-learn (for Linear Regression)</w:t>
+      </w:r>
+      <w:r>
+        <w:rPr>
+          <w:rFonts w:ascii="Arial" w:hAnsi="Arial" w:cs="Arial"/>
+        </w:rPr>
+        <w:t>.</w:t>
+      </w:r>
+    </w:p>
+    <w:p>
+      <w:pPr>
+        <w:pStyle w:val="NormalWeb"/>
+        <w:numPr>
+          <w:ilvl w:val="0"/>
+          <w:numId w:val="14"/>
+        </w:numPr>
+        <w:spacing w:before="0" w:beforeAutospacing="0"/>
+        <w:rPr>
+          <w:rFonts w:ascii="Arial" w:hAnsi="Arial" w:cs="Arial"/>
+        </w:rPr>
+      </w:pPr>
+      <w:r>
+        <w:rPr>
+          <w:rStyle w:val="citation-111"/>
+          <w:rFonts w:ascii="Arial" w:hAnsi="Arial" w:cs="Arial"/>
+          <w:b/>
+          <w:bCs/>
+        </w:rPr>
+        <w:t>Advanced Technologies (Upcoming):</w:t>
+      </w:r>
+      <w:r>
+        <w:rPr>
+          <w:rStyle w:val="citation-111"/>
+          <w:rFonts w:ascii="Arial" w:hAnsi="Arial" w:cs="Arial"/>
+        </w:rPr>
+        <w:t xml:space="preserve"> We will utilize a </w:t>
+      </w:r>
+      <w:r>
+        <w:rPr>
+          <w:rStyle w:val="citation-111"/>
+          <w:rFonts w:ascii="Arial" w:hAnsi="Arial" w:cs="Arial"/>
+          <w:b/>
+          <w:bCs/>
+        </w:rPr>
+        <w:t>Gradient Boosting Machine (</w:t>
+      </w:r>
+      <w:proofErr w:type="spellStart"/>
+      <w:r>
+        <w:rPr>
+          <w:rStyle w:val="citation-111"/>
+          <w:rFonts w:ascii="Arial" w:hAnsi="Arial" w:cs="Arial"/>
+          <w:b/>
+          <w:bCs/>
+        </w:rPr>
+        <w:t>XGBoost</w:t>
+      </w:r>
+      <w:proofErr w:type="spellEnd"/>
+      <w:r>
+        <w:rPr>
+          <w:rStyle w:val="citation-111"/>
+          <w:rFonts w:ascii="Arial" w:hAnsi="Arial" w:cs="Arial"/>
+          <w:b/>
+          <w:bCs/>
+        </w:rPr>
+        <w:t>)</w:t>
+      </w:r>
+      <w:r>
+        <w:rPr>
+          <w:rStyle w:val="citation-111"/>
+          <w:rFonts w:ascii="Arial" w:hAnsi="Arial" w:cs="Arial"/>
+        </w:rPr>
+        <w:t xml:space="preserve"> for its handling of non-linear traffic and weather relationships, followed potentially by a basic </w:t>
+      </w:r>
+      <w:r>
+        <w:rPr>
+          <w:rStyle w:val="citation-111"/>
+          <w:rFonts w:ascii="Arial" w:hAnsi="Arial" w:cs="Arial"/>
+          <w:b/>
+          <w:bCs/>
+        </w:rPr>
+        <w:t>LSTM</w:t>
+      </w:r>
+      <w:r>
+        <w:rPr>
+          <w:rStyle w:val="citation-111"/>
+          <w:rFonts w:ascii="Arial" w:hAnsi="Arial" w:cs="Arial"/>
+        </w:rPr>
+        <w:t xml:space="preserve"> network</w:t>
+      </w:r>
+      <w:r>
+        <w:rPr>
+          <w:rFonts w:ascii="Arial" w:hAnsi="Arial" w:cs="Arial"/>
+        </w:rPr>
+        <w:t>.</w:t>
+      </w:r>
+    </w:p>
+    <w:p>
+      <w:pPr>
+        <w:pStyle w:val="Heading2"/>
+        <w:spacing w:before="0"/>
+        <w:rPr>
+          <w:rFonts w:ascii="Arial" w:hAnsi="Arial" w:cs="Arial"/>
+        </w:rPr>
+      </w:pPr>
+      <w:r>
+        <w:rPr>
+          <w:rFonts w:ascii="Arial" w:hAnsi="Arial" w:cs="Arial"/>
+        </w:rPr>
+        <w:t>Plan for Completion</w:t>
+      </w:r>
+    </w:p>
+    <w:p/>
+    <w:p>
+      <w:pPr>
+        <w:pStyle w:val="Heading3"/>
+        <w:spacing w:before="0"/>
+        <w:rPr>
+          <w:rFonts w:ascii="Arial" w:hAnsi="Arial" w:cs="Arial"/>
+        </w:rPr>
+      </w:pPr>
+      <w:r>
+        <w:rPr>
+          <w:rFonts w:ascii="Arial" w:hAnsi="Arial" w:cs="Arial"/>
+        </w:rPr>
+        <w:t>Current State Assessment</w:t>
+      </w:r>
+    </w:p>
+    <w:p>
+      <w:pPr>
+        <w:pStyle w:val="NormalWeb"/>
+        <w:spacing w:before="0" w:beforeAutospacing="0"/>
+        <w:rPr>
+          <w:rFonts w:ascii="Arial" w:hAnsi="Arial" w:cs="Arial"/>
+        </w:rPr>
+      </w:pPr>
+      <w:r>
+        <w:rPr>
+          <w:rFonts w:ascii="Arial" w:hAnsi="Arial" w:cs="Arial"/>
+        </w:rPr>
+        <w:t xml:space="preserve">We have a </w:t>
+      </w:r>
+      <w:r>
+        <w:rPr>
+          <w:rFonts w:ascii="Arial" w:hAnsi="Arial" w:cs="Arial"/>
+        </w:rPr>
+        <w:t>clean, unified hourly time-series data set</w:t>
+      </w:r>
+      <w:r>
+        <w:rPr>
+          <w:rFonts w:ascii="Arial" w:hAnsi="Arial" w:cs="Arial"/>
+        </w:rPr>
+        <w:t xml:space="preserve"> and have established the </w:t>
+      </w:r>
+      <w:r>
+        <w:rPr>
+          <w:rFonts w:ascii="Arial" w:hAnsi="Arial" w:cs="Arial"/>
+        </w:rPr>
+        <w:t>Linear Regression Baseline Model</w:t>
+      </w:r>
+      <w:r>
+        <w:rPr>
+          <w:rFonts w:ascii="Arial" w:hAnsi="Arial" w:cs="Arial"/>
+        </w:rPr>
+        <w:t>. The core data engineering risk has been mitigated, but we have some work to accomplish to get the project back on track. We are now transitioning into the high-value phase of comparative modeling and analysis.</w:t>
+      </w:r>
+    </w:p>
+    <w:p>
+      <w:pPr>
+        <w:pStyle w:val="Heading3"/>
+        <w:spacing w:before="0"/>
+        <w:rPr>
+          <w:rFonts w:ascii="Arial" w:hAnsi="Arial" w:cs="Arial"/>
+        </w:rPr>
+      </w:pPr>
+      <w:r>
+        <w:rPr>
+          <w:rFonts w:ascii="Arial" w:hAnsi="Arial" w:cs="Arial"/>
+        </w:rPr>
+        <w:t>Remaining Steps (Weeks 5–10)</w:t>
+      </w:r>
+    </w:p>
+    <w:tbl>
+      <w:tblPr>
+        <w:tblW w:w="0" w:type="auto"/>
+        <w:tblCellSpacing w:w="15" w:type="dxa"/>
+        <w:tblCellMar>
+          <w:top w:w="15" w:type="dxa"/>
+          <w:left w:w="15" w:type="dxa"/>
+          <w:bottom w:w="15" w:type="dxa"/>
+          <w:right w:w="15" w:type="dxa"/>
+        </w:tblCellMar>
+        <w:tblLook w:val="04A0" w:firstRow="1" w:lastRow="0" w:firstColumn="1" w:lastColumn="0" w:noHBand="0" w:noVBand="1"/>
+      </w:tblPr>
+      <w:tblGrid>
+        <w:gridCol w:w="1921"/>
+        <w:gridCol w:w="3843"/>
+        <w:gridCol w:w="1721"/>
+        <w:gridCol w:w="1859"/>
+      </w:tblGrid>
+      <w:tr>
+        <w:trPr>
+          <w:tblHeader/>
+          <w:tblCellSpacing w:w="15" w:type="dxa"/>
+        </w:trPr>
+        <w:tc>
+          <w:tcPr>
+            <w:tcW w:w="0" w:type="auto"/>
+            <w:tcBorders>
+              <w:top w:val="single" w:sz="6" w:space="0" w:color="auto"/>
+              <w:left w:val="single" w:sz="6" w:space="0" w:color="auto"/>
+              <w:bottom w:val="single" w:sz="6" w:space="0" w:color="auto"/>
+              <w:right w:val="single" w:sz="6" w:space="0" w:color="auto"/>
+            </w:tcBorders>
+            <w:vAlign w:val="center"/>
+            <w:hideMark/>
+          </w:tcPr>
+          <w:p>
+            <w:pPr>
+              <w:rPr>
+                <w:rFonts w:ascii="Arial" w:hAnsi="Arial" w:cs="Arial"/>
+              </w:rPr>
+            </w:pPr>
+            <w:r>
+              <w:rPr>
+                <w:rStyle w:val="Strong"/>
+                <w:rFonts w:ascii="Arial" w:hAnsi="Arial" w:cs="Arial"/>
+              </w:rPr>
+              <w:t>Step</w:t>
+            </w:r>
+          </w:p>
+        </w:tc>
+        <w:tc>
+          <w:tcPr>
+            <w:tcW w:w="0" w:type="auto"/>
+            <w:tcBorders>
+              <w:top w:val="single" w:sz="6" w:space="0" w:color="auto"/>
+              <w:left w:val="single" w:sz="6" w:space="0" w:color="auto"/>
+              <w:bottom w:val="single" w:sz="6" w:space="0" w:color="auto"/>
+              <w:right w:val="single" w:sz="6" w:space="0" w:color="auto"/>
+            </w:tcBorders>
+            <w:vAlign w:val="center"/>
+            <w:hideMark/>
+          </w:tcPr>
+          <w:p>
+            <w:pPr>
+              <w:rPr>
+                <w:rFonts w:ascii="Arial" w:hAnsi="Arial" w:cs="Arial"/>
+              </w:rPr>
+            </w:pPr>
+            <w:r>
+              <w:rPr>
+                <w:rStyle w:val="Strong"/>
+                <w:rFonts w:ascii="Arial" w:hAnsi="Arial" w:cs="Arial"/>
+              </w:rPr>
+              <w:t>Description</w:t>
+            </w:r>
+          </w:p>
+        </w:tc>
+        <w:tc>
+          <w:tcPr>
+            <w:tcW w:w="0" w:type="auto"/>
+            <w:tcBorders>
+              <w:top w:val="single" w:sz="6" w:space="0" w:color="auto"/>
+              <w:left w:val="single" w:sz="6" w:space="0" w:color="auto"/>
+              <w:bottom w:val="single" w:sz="6" w:space="0" w:color="auto"/>
+              <w:right w:val="single" w:sz="6" w:space="0" w:color="auto"/>
+            </w:tcBorders>
+            <w:vAlign w:val="center"/>
+            <w:hideMark/>
+          </w:tcPr>
+          <w:p>
+            <w:pPr>
+              <w:rPr>
+                <w:rFonts w:ascii="Arial" w:hAnsi="Arial" w:cs="Arial"/>
+              </w:rPr>
+            </w:pPr>
+            <w:r>
+              <w:rPr>
+                <w:rStyle w:val="Strong"/>
+                <w:rFonts w:ascii="Arial" w:hAnsi="Arial" w:cs="Arial"/>
+              </w:rPr>
+              <w:t>Responsible Member(s)</w:t>
+            </w:r>
+          </w:p>
+        </w:tc>
+        <w:tc>
+          <w:tcPr>
+            <w:tcW w:w="0" w:type="auto"/>
+            <w:tcBorders>
+              <w:top w:val="single" w:sz="6" w:space="0" w:color="auto"/>
+              <w:left w:val="single" w:sz="6" w:space="0" w:color="auto"/>
+              <w:bottom w:val="single" w:sz="6" w:space="0" w:color="auto"/>
+              <w:right w:val="single" w:sz="6" w:space="0" w:color="auto"/>
+            </w:tcBorders>
+            <w:vAlign w:val="center"/>
+            <w:hideMark/>
+          </w:tcPr>
+          <w:p>
+            <w:pPr>
+              <w:rPr>
+                <w:rFonts w:ascii="Arial" w:hAnsi="Arial" w:cs="Arial"/>
+              </w:rPr>
+            </w:pPr>
+            <w:r>
+              <w:rPr>
+                <w:rStyle w:val="Strong"/>
+                <w:rFonts w:ascii="Arial" w:hAnsi="Arial" w:cs="Arial"/>
+              </w:rPr>
+              <w:t>Estimated Person/Hours</w:t>
+            </w:r>
+          </w:p>
+        </w:tc>
+      </w:tr>
+      <w:tr>
+        <w:trPr>
+          <w:tblCellSpacing w:w="15" w:type="dxa"/>
+        </w:trPr>
+        <w:tc>
+          <w:tcPr>
+            <w:tcW w:w="0" w:type="auto"/>
+            <w:tcBorders>
+              <w:top w:val="single" w:sz="6" w:space="0" w:color="auto"/>
+              <w:left w:val="single" w:sz="6" w:space="0" w:color="auto"/>
+              <w:bottom w:val="single" w:sz="6" w:space="0" w:color="auto"/>
+              <w:right w:val="single" w:sz="6" w:space="0" w:color="auto"/>
+            </w:tcBorders>
+            <w:vAlign w:val="center"/>
+            <w:hideMark/>
+          </w:tcPr>
+          <w:p>
+            <w:pPr>
+              <w:rPr>
+                <w:rFonts w:ascii="Arial" w:hAnsi="Arial" w:cs="Arial"/>
+              </w:rPr>
+            </w:pPr>
+            <w:r>
+              <w:rPr>
+                <w:rFonts w:ascii="Arial" w:hAnsi="Arial" w:cs="Arial"/>
+                <w:b/>
+                <w:bCs/>
+              </w:rPr>
+              <w:t>I. Advanced Modeling (</w:t>
+            </w:r>
+            <w:proofErr w:type="spellStart"/>
+            <w:r>
+              <w:rPr>
+                <w:rFonts w:ascii="Arial" w:hAnsi="Arial" w:cs="Arial"/>
+                <w:b/>
+                <w:bCs/>
+              </w:rPr>
+              <w:t>XGBoost</w:t>
+            </w:r>
+            <w:proofErr w:type="spellEnd"/>
+            <w:r>
+              <w:rPr>
+                <w:rFonts w:ascii="Arial" w:hAnsi="Arial" w:cs="Arial"/>
+                <w:b/>
+                <w:bCs/>
+              </w:rPr>
+              <w:t>)</w:t>
+            </w:r>
+          </w:p>
+        </w:tc>
+        <w:tc>
+          <w:tcPr>
+            <w:tcW w:w="0" w:type="auto"/>
+            <w:tcBorders>
+              <w:top w:val="single" w:sz="6" w:space="0" w:color="auto"/>
+              <w:left w:val="single" w:sz="6" w:space="0" w:color="auto"/>
+              <w:bottom w:val="single" w:sz="6" w:space="0" w:color="auto"/>
+              <w:right w:val="single" w:sz="6" w:space="0" w:color="auto"/>
+            </w:tcBorders>
+            <w:vAlign w:val="center"/>
+            <w:hideMark/>
+          </w:tcPr>
+          <w:p>
+            <w:pPr>
+              <w:rPr>
+                <w:rFonts w:ascii="Arial" w:hAnsi="Arial" w:cs="Arial"/>
+              </w:rPr>
+            </w:pPr>
+            <w:r>
+              <w:rPr>
+                <w:rFonts w:ascii="Arial" w:hAnsi="Arial" w:cs="Arial"/>
+              </w:rPr>
+              <w:t xml:space="preserve">Implement, train, and validate the </w:t>
+            </w:r>
+            <w:proofErr w:type="spellStart"/>
+            <w:r>
+              <w:rPr>
+                <w:rFonts w:ascii="Arial" w:hAnsi="Arial" w:cs="Arial"/>
+              </w:rPr>
+              <w:t>XGBoost</w:t>
+            </w:r>
+            <w:proofErr w:type="spellEnd"/>
+            <w:r>
+              <w:rPr>
+                <w:rFonts w:ascii="Arial" w:hAnsi="Arial" w:cs="Arial"/>
+              </w:rPr>
+              <w:t xml:space="preserve"> model. Perform initial feature selection and engineering to optimize performance.</w:t>
+            </w:r>
+          </w:p>
+        </w:tc>
+        <w:tc>
+          <w:tcPr>
+            <w:tcW w:w="0" w:type="auto"/>
+            <w:tcBorders>
+              <w:top w:val="single" w:sz="6" w:space="0" w:color="auto"/>
+              <w:left w:val="single" w:sz="6" w:space="0" w:color="auto"/>
+              <w:bottom w:val="single" w:sz="6" w:space="0" w:color="auto"/>
+              <w:right w:val="single" w:sz="6" w:space="0" w:color="auto"/>
+            </w:tcBorders>
+            <w:vAlign w:val="center"/>
+            <w:hideMark/>
+          </w:tcPr>
+          <w:p>
+            <w:pPr>
+              <w:rPr>
+                <w:rFonts w:ascii="Arial" w:hAnsi="Arial" w:cs="Arial"/>
+              </w:rPr>
+            </w:pPr>
+            <w:r>
+              <w:rPr>
+                <w:rFonts w:ascii="Arial" w:hAnsi="Arial" w:cs="Arial"/>
+              </w:rPr>
+              <w:t>Paul (ML Specialist)</w:t>
+            </w:r>
+          </w:p>
+        </w:tc>
+        <w:tc>
+          <w:tcPr>
+            <w:tcW w:w="0" w:type="auto"/>
+            <w:tcBorders>
+              <w:top w:val="single" w:sz="6" w:space="0" w:color="auto"/>
+              <w:left w:val="single" w:sz="6" w:space="0" w:color="auto"/>
+              <w:bottom w:val="single" w:sz="6" w:space="0" w:color="auto"/>
+              <w:right w:val="single" w:sz="6" w:space="0" w:color="auto"/>
+            </w:tcBorders>
+            <w:vAlign w:val="center"/>
+            <w:hideMark/>
+          </w:tcPr>
+          <w:p>
+            <w:pPr>
+              <w:rPr>
+                <w:rFonts w:ascii="Arial" w:hAnsi="Arial" w:cs="Arial"/>
+              </w:rPr>
+            </w:pPr>
+            <w:r>
+              <w:rPr>
+                <w:rFonts w:ascii="Arial" w:hAnsi="Arial" w:cs="Arial"/>
+              </w:rPr>
+              <w:t>12 hours</w:t>
+            </w:r>
+          </w:p>
+        </w:tc>
+      </w:tr>
+      <w:tr>
+        <w:trPr>
+          <w:tblCellSpacing w:w="15" w:type="dxa"/>
+        </w:trPr>
+        <w:tc>
+          <w:tcPr>
+            <w:tcW w:w="0" w:type="auto"/>
+            <w:tcBorders>
+              <w:top w:val="single" w:sz="6" w:space="0" w:color="auto"/>
+              <w:left w:val="single" w:sz="6" w:space="0" w:color="auto"/>
+              <w:bottom w:val="single" w:sz="6" w:space="0" w:color="auto"/>
+              <w:right w:val="single" w:sz="6" w:space="0" w:color="auto"/>
+            </w:tcBorders>
+            <w:vAlign w:val="center"/>
+            <w:hideMark/>
+          </w:tcPr>
+          <w:p>
+            <w:pPr>
+              <w:rPr>
+                <w:rFonts w:ascii="Arial" w:hAnsi="Arial" w:cs="Arial"/>
+              </w:rPr>
+            </w:pPr>
+            <w:r>
+              <w:rPr>
+                <w:rFonts w:ascii="Arial" w:hAnsi="Arial" w:cs="Arial"/>
+                <w:b/>
+                <w:bCs/>
+              </w:rPr>
+              <w:lastRenderedPageBreak/>
+              <w:t>II. Optimization &amp; Comparison</w:t>
+            </w:r>
+          </w:p>
+        </w:tc>
+        <w:tc>
+          <w:tcPr>
+            <w:tcW w:w="0" w:type="auto"/>
+            <w:tcBorders>
+              <w:top w:val="single" w:sz="6" w:space="0" w:color="auto"/>
+              <w:left w:val="single" w:sz="6" w:space="0" w:color="auto"/>
+              <w:bottom w:val="single" w:sz="6" w:space="0" w:color="auto"/>
+              <w:right w:val="single" w:sz="6" w:space="0" w:color="auto"/>
+            </w:tcBorders>
+            <w:vAlign w:val="center"/>
+            <w:hideMark/>
+          </w:tcPr>
+          <w:p>
+            <w:pPr>
+              <w:rPr>
+                <w:rFonts w:ascii="Arial" w:hAnsi="Arial" w:cs="Arial"/>
+              </w:rPr>
+            </w:pPr>
+            <w:r>
+              <w:rPr>
+                <w:rFonts w:ascii="Arial" w:hAnsi="Arial" w:cs="Arial"/>
+              </w:rPr>
+              <w:t xml:space="preserve">Systematically tune </w:t>
+            </w:r>
+            <w:proofErr w:type="spellStart"/>
+            <w:r>
+              <w:rPr>
+                <w:rFonts w:ascii="Arial" w:hAnsi="Arial" w:cs="Arial"/>
+              </w:rPr>
+              <w:t>XGBoost</w:t>
+            </w:r>
+            <w:proofErr w:type="spellEnd"/>
+            <w:r>
+              <w:rPr>
+                <w:rFonts w:ascii="Arial" w:hAnsi="Arial" w:cs="Arial"/>
+              </w:rPr>
+              <w:t xml:space="preserve"> hyperparameters (e.g., using </w:t>
+            </w:r>
+            <w:proofErr w:type="spellStart"/>
+            <w:r>
+              <w:rPr>
+                <w:rFonts w:ascii="Arial" w:hAnsi="Arial" w:cs="Arial"/>
+              </w:rPr>
+              <w:t>GridSearch</w:t>
+            </w:r>
+            <w:proofErr w:type="spellEnd"/>
+            <w:r>
+              <w:rPr>
+                <w:rFonts w:ascii="Arial" w:hAnsi="Arial" w:cs="Arial"/>
+              </w:rPr>
+              <w:t xml:space="preserve">). Compare final </w:t>
+            </w:r>
+            <w:proofErr w:type="spellStart"/>
+            <w:r>
+              <w:rPr>
+                <w:rFonts w:ascii="Arial" w:hAnsi="Arial" w:cs="Arial"/>
+              </w:rPr>
+              <w:t>XGBoost</w:t>
+            </w:r>
+            <w:proofErr w:type="spellEnd"/>
+            <w:r>
+              <w:rPr>
+                <w:rFonts w:ascii="Arial" w:hAnsi="Arial" w:cs="Arial"/>
+              </w:rPr>
+              <w:t xml:space="preserve"> metrics against the Baseline Model.</w:t>
+            </w:r>
+          </w:p>
+        </w:tc>
+        <w:tc>
+          <w:tcPr>
+            <w:tcW w:w="0" w:type="auto"/>
+            <w:tcBorders>
+              <w:top w:val="single" w:sz="6" w:space="0" w:color="auto"/>
+              <w:left w:val="single" w:sz="6" w:space="0" w:color="auto"/>
+              <w:bottom w:val="single" w:sz="6" w:space="0" w:color="auto"/>
+              <w:right w:val="single" w:sz="6" w:space="0" w:color="auto"/>
+            </w:tcBorders>
+            <w:vAlign w:val="center"/>
+            <w:hideMark/>
+          </w:tcPr>
+          <w:p>
+            <w:pPr>
+              <w:rPr>
+                <w:rFonts w:ascii="Arial" w:hAnsi="Arial" w:cs="Arial"/>
+              </w:rPr>
+            </w:pPr>
+            <w:r>
+              <w:rPr>
+                <w:rFonts w:ascii="Arial" w:hAnsi="Arial" w:cs="Arial"/>
+              </w:rPr>
+              <w:t>Paul &amp; Hannah (Engineer)</w:t>
+            </w:r>
+          </w:p>
+        </w:tc>
+        <w:tc>
+          <w:tcPr>
+            <w:tcW w:w="0" w:type="auto"/>
+            <w:tcBorders>
+              <w:top w:val="single" w:sz="6" w:space="0" w:color="auto"/>
+              <w:left w:val="single" w:sz="6" w:space="0" w:color="auto"/>
+              <w:bottom w:val="single" w:sz="6" w:space="0" w:color="auto"/>
+              <w:right w:val="single" w:sz="6" w:space="0" w:color="auto"/>
+            </w:tcBorders>
+            <w:vAlign w:val="center"/>
+            <w:hideMark/>
+          </w:tcPr>
+          <w:p>
+            <w:pPr>
+              <w:rPr>
+                <w:rFonts w:ascii="Arial" w:hAnsi="Arial" w:cs="Arial"/>
+              </w:rPr>
+            </w:pPr>
+            <w:r>
+              <w:rPr>
+                <w:rFonts w:ascii="Arial" w:hAnsi="Arial" w:cs="Arial"/>
+              </w:rPr>
+              <w:t>10 hours</w:t>
+            </w:r>
+          </w:p>
+        </w:tc>
+      </w:tr>
+      <w:tr>
+        <w:trPr>
+          <w:tblCellSpacing w:w="15" w:type="dxa"/>
+        </w:trPr>
+        <w:tc>
+          <w:tcPr>
+            <w:tcW w:w="0" w:type="auto"/>
+            <w:tcBorders>
+              <w:top w:val="single" w:sz="6" w:space="0" w:color="auto"/>
+              <w:left w:val="single" w:sz="6" w:space="0" w:color="auto"/>
+              <w:bottom w:val="single" w:sz="6" w:space="0" w:color="auto"/>
+              <w:right w:val="single" w:sz="6" w:space="0" w:color="auto"/>
+            </w:tcBorders>
+            <w:vAlign w:val="center"/>
+            <w:hideMark/>
+          </w:tcPr>
+          <w:p>
+            <w:pPr>
+              <w:rPr>
+                <w:rFonts w:ascii="Arial" w:hAnsi="Arial" w:cs="Arial"/>
+              </w:rPr>
+            </w:pPr>
+            <w:r>
+              <w:rPr>
+                <w:rFonts w:ascii="Arial" w:hAnsi="Arial" w:cs="Arial"/>
+                <w:b/>
+                <w:bCs/>
+              </w:rPr>
+              <w:t>III. Analytical Insights &amp; Reporting</w:t>
+            </w:r>
+          </w:p>
+        </w:tc>
+        <w:tc>
+          <w:tcPr>
+            <w:tcW w:w="0" w:type="auto"/>
+            <w:tcBorders>
+              <w:top w:val="single" w:sz="6" w:space="0" w:color="auto"/>
+              <w:left w:val="single" w:sz="6" w:space="0" w:color="auto"/>
+              <w:bottom w:val="single" w:sz="6" w:space="0" w:color="auto"/>
+              <w:right w:val="single" w:sz="6" w:space="0" w:color="auto"/>
+            </w:tcBorders>
+            <w:vAlign w:val="center"/>
+            <w:hideMark/>
+          </w:tcPr>
+          <w:p>
+            <w:pPr>
+              <w:rPr>
+                <w:rFonts w:ascii="Arial" w:hAnsi="Arial" w:cs="Arial"/>
+              </w:rPr>
+            </w:pPr>
+            <w:r>
+              <w:rPr>
+                <w:rFonts w:ascii="Arial" w:hAnsi="Arial" w:cs="Arial"/>
+              </w:rPr>
+              <w:t xml:space="preserve">Use EDA visualizations and </w:t>
+            </w:r>
+            <w:proofErr w:type="spellStart"/>
+            <w:r>
+              <w:rPr>
+                <w:rFonts w:ascii="Arial" w:hAnsi="Arial" w:cs="Arial"/>
+              </w:rPr>
+              <w:t>XGBoost</w:t>
+            </w:r>
+            <w:proofErr w:type="spellEnd"/>
+            <w:r>
+              <w:rPr>
+                <w:rFonts w:ascii="Arial" w:hAnsi="Arial" w:cs="Arial"/>
+              </w:rPr>
+              <w:t xml:space="preserve"> Feature Importance results to write the key findings, conclusions, and technical methodology sections.</w:t>
+            </w:r>
+          </w:p>
+        </w:tc>
+        <w:tc>
+          <w:tcPr>
+            <w:tcW w:w="0" w:type="auto"/>
+            <w:tcBorders>
+              <w:top w:val="single" w:sz="6" w:space="0" w:color="auto"/>
+              <w:left w:val="single" w:sz="6" w:space="0" w:color="auto"/>
+              <w:bottom w:val="single" w:sz="6" w:space="0" w:color="auto"/>
+              <w:right w:val="single" w:sz="6" w:space="0" w:color="auto"/>
+            </w:tcBorders>
+            <w:vAlign w:val="center"/>
+            <w:hideMark/>
+          </w:tcPr>
+          <w:p>
+            <w:pPr>
+              <w:rPr>
+                <w:rFonts w:ascii="Arial" w:hAnsi="Arial" w:cs="Arial"/>
+              </w:rPr>
+            </w:pPr>
+            <w:r>
+              <w:rPr>
+                <w:rFonts w:ascii="Arial" w:hAnsi="Arial" w:cs="Arial"/>
+              </w:rPr>
+              <w:t>Cong (Analyst)</w:t>
+            </w:r>
+          </w:p>
+        </w:tc>
+        <w:tc>
+          <w:tcPr>
+            <w:tcW w:w="0" w:type="auto"/>
+            <w:tcBorders>
+              <w:top w:val="single" w:sz="6" w:space="0" w:color="auto"/>
+              <w:left w:val="single" w:sz="6" w:space="0" w:color="auto"/>
+              <w:bottom w:val="single" w:sz="6" w:space="0" w:color="auto"/>
+              <w:right w:val="single" w:sz="6" w:space="0" w:color="auto"/>
+            </w:tcBorders>
+            <w:vAlign w:val="center"/>
+            <w:hideMark/>
+          </w:tcPr>
+          <w:p>
+            <w:pPr>
+              <w:rPr>
+                <w:rFonts w:ascii="Arial" w:hAnsi="Arial" w:cs="Arial"/>
+              </w:rPr>
+            </w:pPr>
+            <w:r>
+              <w:rPr>
+                <w:rFonts w:ascii="Arial" w:hAnsi="Arial" w:cs="Arial"/>
+              </w:rPr>
+              <w:t>8 hours</w:t>
+            </w:r>
+          </w:p>
+        </w:tc>
+      </w:tr>
+      <w:tr>
+        <w:trPr>
+          <w:tblCellSpacing w:w="15" w:type="dxa"/>
+        </w:trPr>
+        <w:tc>
+          <w:tcPr>
+            <w:tcW w:w="0" w:type="auto"/>
+            <w:tcBorders>
+              <w:top w:val="single" w:sz="6" w:space="0" w:color="auto"/>
+              <w:left w:val="single" w:sz="6" w:space="0" w:color="auto"/>
+              <w:bottom w:val="single" w:sz="6" w:space="0" w:color="auto"/>
+              <w:right w:val="single" w:sz="6" w:space="0" w:color="auto"/>
+            </w:tcBorders>
+            <w:vAlign w:val="center"/>
+            <w:hideMark/>
+          </w:tcPr>
+          <w:p>
+            <w:pPr>
+              <w:rPr>
+                <w:rFonts w:ascii="Arial" w:hAnsi="Arial" w:cs="Arial"/>
+              </w:rPr>
+            </w:pPr>
+            <w:r>
+              <w:rPr>
+                <w:rFonts w:ascii="Arial" w:hAnsi="Arial" w:cs="Arial"/>
+                <w:b/>
+                <w:bCs/>
+              </w:rPr>
+              <w:t>IV. Final Presentation Preparation</w:t>
+            </w:r>
+          </w:p>
+        </w:tc>
+        <w:tc>
+          <w:tcPr>
+            <w:tcW w:w="0" w:type="auto"/>
+            <w:tcBorders>
+              <w:top w:val="single" w:sz="6" w:space="0" w:color="auto"/>
+              <w:left w:val="single" w:sz="6" w:space="0" w:color="auto"/>
+              <w:bottom w:val="single" w:sz="6" w:space="0" w:color="auto"/>
+              <w:right w:val="single" w:sz="6" w:space="0" w:color="auto"/>
+            </w:tcBorders>
+            <w:vAlign w:val="center"/>
+            <w:hideMark/>
+          </w:tcPr>
+          <w:p>
+            <w:pPr>
+              <w:rPr>
+                <w:rFonts w:ascii="Arial" w:hAnsi="Arial" w:cs="Arial"/>
+              </w:rPr>
+            </w:pPr>
+            <w:r>
+              <w:rPr>
+                <w:rFonts w:ascii="Arial" w:hAnsi="Arial" w:cs="Arial"/>
+              </w:rPr>
+              <w:t>Create all required presentation slides, finalize the narrative flow, and rehearse the 10-minute presentation.</w:t>
+            </w:r>
+          </w:p>
+        </w:tc>
+        <w:tc>
+          <w:tcPr>
+            <w:tcW w:w="0" w:type="auto"/>
+            <w:tcBorders>
+              <w:top w:val="single" w:sz="6" w:space="0" w:color="auto"/>
+              <w:left w:val="single" w:sz="6" w:space="0" w:color="auto"/>
+              <w:bottom w:val="single" w:sz="6" w:space="0" w:color="auto"/>
+              <w:right w:val="single" w:sz="6" w:space="0" w:color="auto"/>
+            </w:tcBorders>
+            <w:vAlign w:val="center"/>
+            <w:hideMark/>
+          </w:tcPr>
+          <w:p>
+            <w:pPr>
+              <w:rPr>
+                <w:rFonts w:ascii="Arial" w:hAnsi="Arial" w:cs="Arial"/>
+              </w:rPr>
+            </w:pPr>
+            <w:r>
+              <w:rPr>
+                <w:rFonts w:ascii="Arial" w:hAnsi="Arial" w:cs="Arial"/>
+              </w:rPr>
+              <w:t>All Members</w:t>
+            </w:r>
+          </w:p>
+        </w:tc>
+        <w:tc>
+          <w:tcPr>
+            <w:tcW w:w="0" w:type="auto"/>
+            <w:tcBorders>
+              <w:top w:val="single" w:sz="6" w:space="0" w:color="auto"/>
+              <w:left w:val="single" w:sz="6" w:space="0" w:color="auto"/>
+              <w:bottom w:val="single" w:sz="6" w:space="0" w:color="auto"/>
+              <w:right w:val="single" w:sz="6" w:space="0" w:color="auto"/>
+            </w:tcBorders>
+            <w:vAlign w:val="center"/>
+            <w:hideMark/>
+          </w:tcPr>
+          <w:p>
+            <w:pPr>
+              <w:rPr>
+                <w:rFonts w:ascii="Arial" w:hAnsi="Arial" w:cs="Arial"/>
+              </w:rPr>
+            </w:pPr>
+            <w:r>
+              <w:rPr>
+                <w:rFonts w:ascii="Arial" w:hAnsi="Arial" w:cs="Arial"/>
+              </w:rPr>
+              <w:t>10 hours</w:t>
+            </w:r>
+          </w:p>
+        </w:tc>
+      </w:tr>
+    </w:tbl>
+    <w:p>
+      <w:pPr>
+        <w:pStyle w:val="Heading3"/>
+        <w:spacing w:before="0"/>
+        <w:rPr>
+          <w:rFonts w:ascii="Arial" w:hAnsi="Arial" w:cs="Arial"/>
+        </w:rPr>
+      </w:pPr>
+    </w:p>
+    <w:p>
+      <w:pPr>
+        <w:pStyle w:val="Heading3"/>
+        <w:spacing w:before="0"/>
+        <w:rPr>
+          <w:rFonts w:ascii="Arial" w:hAnsi="Arial" w:cs="Arial"/>
+        </w:rPr>
+      </w:pPr>
+      <w:r>
+        <w:rPr>
+          <w:rFonts w:ascii="Arial" w:hAnsi="Arial" w:cs="Arial"/>
+        </w:rPr>
+        <w:t>Uncertainties and Impediments</w:t>
+      </w:r>
+    </w:p>
+    <w:p>
+      <w:pPr>
+        <w:pStyle w:val="NormalWeb"/>
+        <w:numPr>
+          <w:ilvl w:val="0"/>
+          <w:numId w:val="15"/>
+        </w:numPr>
+        <w:spacing w:before="0" w:beforeAutospacing="0"/>
+        <w:rPr>
+          <w:rFonts w:ascii="Arial" w:hAnsi="Arial" w:cs="Arial"/>
+        </w:rPr>
+      </w:pPr>
+      <w:r>
+        <w:rPr>
+          <w:rFonts w:ascii="Arial" w:hAnsi="Arial" w:cs="Arial"/>
+          <w:b/>
+          <w:bCs/>
+        </w:rPr>
+        <w:t>Metric Improvement:</w:t>
+      </w:r>
+      <w:r>
+        <w:rPr>
+          <w:rFonts w:ascii="Arial" w:hAnsi="Arial" w:cs="Arial"/>
+        </w:rPr>
+        <w:t xml:space="preserve"> The primary uncertainty is the </w:t>
+      </w:r>
+      <w:r>
+        <w:rPr>
+          <w:rFonts w:ascii="Arial" w:hAnsi="Arial" w:cs="Arial"/>
+        </w:rPr>
+        <w:t xml:space="preserve">degree of performance improvement </w:t>
+      </w:r>
+      <w:r>
+        <w:rPr>
+          <w:rFonts w:ascii="Arial" w:hAnsi="Arial" w:cs="Arial"/>
+        </w:rPr>
+        <w:t xml:space="preserve">achieved by the </w:t>
+      </w:r>
+      <w:proofErr w:type="spellStart"/>
+      <w:r>
+        <w:rPr>
+          <w:rFonts w:ascii="Arial" w:hAnsi="Arial" w:cs="Arial"/>
+        </w:rPr>
+        <w:t>XGBoost</w:t>
+      </w:r>
+      <w:proofErr w:type="spellEnd"/>
+      <w:r>
+        <w:rPr>
+          <w:rFonts w:ascii="Arial" w:hAnsi="Arial" w:cs="Arial"/>
+        </w:rPr>
+        <w:t xml:space="preserve"> model over the simple Linear Regression baseline. We must ensure the advanced model demonstrates a meaningful reduction in MAE.</w:t>
+      </w:r>
+    </w:p>
+    <w:p>
+      <w:pPr>
+        <w:pStyle w:val="NormalWeb"/>
+        <w:numPr>
+          <w:ilvl w:val="0"/>
+          <w:numId w:val="15"/>
+        </w:numPr>
+        <w:spacing w:before="0" w:beforeAutospacing="0"/>
+        <w:rPr>
+          <w:rFonts w:ascii="Arial" w:hAnsi="Arial" w:cs="Arial"/>
+        </w:rPr>
+      </w:pPr>
+      <w:r>
+        <w:rPr>
+          <w:rFonts w:ascii="Arial" w:hAnsi="Arial" w:cs="Arial"/>
+          <w:b/>
+          <w:bCs/>
+        </w:rPr>
+        <w:t>Model Scope:</w:t>
+      </w:r>
+      <w:r>
+        <w:rPr>
+          <w:rFonts w:ascii="Arial" w:hAnsi="Arial" w:cs="Arial"/>
+        </w:rPr>
+        <w:t xml:space="preserve"> Due to the time constraint, we will prioritize optimizing the </w:t>
+      </w:r>
+      <w:proofErr w:type="spellStart"/>
+      <w:r>
+        <w:rPr>
+          <w:rFonts w:ascii="Arial" w:hAnsi="Arial" w:cs="Arial"/>
+        </w:rPr>
+        <w:t>XGBoost</w:t>
+      </w:r>
+      <w:proofErr w:type="spellEnd"/>
+      <w:r>
+        <w:rPr>
+          <w:rFonts w:ascii="Arial" w:hAnsi="Arial" w:cs="Arial"/>
+        </w:rPr>
+        <w:t xml:space="preserve"> model. Exploring a complex deep learning architecture like LSTM will be reserved only if the </w:t>
+      </w:r>
+      <w:proofErr w:type="spellStart"/>
+      <w:r>
+        <w:rPr>
+          <w:rFonts w:ascii="Arial" w:hAnsi="Arial" w:cs="Arial"/>
+        </w:rPr>
+        <w:t>XGBoost</w:t>
+      </w:r>
+      <w:proofErr w:type="spellEnd"/>
+      <w:r>
+        <w:rPr>
+          <w:rFonts w:ascii="Arial" w:hAnsi="Arial" w:cs="Arial"/>
+        </w:rPr>
+        <w:t xml:space="preserve"> performance is easily finalized and the schedule allows.</w:t>
+      </w:r>
+    </w:p>
+    <w:p>
+      <w:pPr>
+        <w:pStyle w:val="Heading2"/>
+        <w:spacing w:before="0"/>
+        <w:rPr>
+          <w:rFonts w:ascii="Arial" w:hAnsi="Arial" w:cs="Arial"/>
+        </w:rPr>
+      </w:pPr>
+      <w:r>
+        <w:rPr>
+          <w:rFonts w:ascii="Arial" w:hAnsi="Arial" w:cs="Arial"/>
+        </w:rPr>
+        <w:t>Citations</w:t>
+      </w:r>
+    </w:p>
+    <w:p>
+      <w:pPr>
+        <w:pStyle w:val="NormalWeb"/>
+        <w:spacing w:before="0" w:beforeAutospacing="0"/>
+        <w:rPr>
+          <w:rFonts w:ascii="Arial" w:hAnsi="Arial" w:cs="Arial"/>
+        </w:rPr>
+      </w:pPr>
+      <w:r>
+        <w:rPr>
+          <w:rFonts w:ascii="Arial" w:hAnsi="Arial" w:cs="Arial"/>
+        </w:rPr>
+        <w:t>This investigation is informed by previous work in the field:</w:t>
+      </w:r>
+    </w:p>
+    <w:p>
+      <w:pPr>
+        <w:pStyle w:val="NormalWeb"/>
+        <w:numPr>
+          <w:ilvl w:val="0"/>
+          <w:numId w:val="16"/>
+        </w:numPr>
+        <w:spacing w:before="0" w:beforeAutospacing="0"/>
+        <w:rPr>
+          <w:rFonts w:ascii="Arial" w:hAnsi="Arial" w:cs="Arial"/>
+        </w:rPr>
+      </w:pPr>
+      <w:r>
+        <w:rPr>
+          <w:rStyle w:val="citation-110"/>
+          <w:rFonts w:ascii="Arial" w:hAnsi="Arial" w:cs="Arial"/>
+        </w:rPr>
+        <w:t xml:space="preserve">WSDOT’s past research on freeway congestion prediction using pattern recognition and time-series modeling (WSDOT Research Report No. 381.1, </w:t>
+      </w:r>
+      <w:r>
+        <w:rPr>
+          <w:rStyle w:val="citation-110"/>
+          <w:rFonts w:ascii="Arial" w:hAnsi="Arial" w:cs="Arial"/>
+          <w:i/>
+          <w:iCs/>
+        </w:rPr>
+        <w:t>Freeway Congestion Prediction</w:t>
+      </w:r>
+      <w:r>
+        <w:rPr>
+          <w:rStyle w:val="citation-110"/>
+          <w:rFonts w:ascii="Arial" w:hAnsi="Arial" w:cs="Arial"/>
+        </w:rPr>
+        <w:t>)</w:t>
+      </w:r>
+      <w:r>
+        <w:rPr>
+          <w:rFonts w:ascii="Arial" w:hAnsi="Arial" w:cs="Arial"/>
+        </w:rPr>
+        <w:t>.</w:t>
+      </w:r>
+    </w:p>
+    <w:p>
+      <w:pPr>
+        <w:pStyle w:val="NormalWeb"/>
+        <w:numPr>
+          <w:ilvl w:val="0"/>
+          <w:numId w:val="16"/>
+        </w:numPr>
+        <w:spacing w:before="0" w:beforeAutospacing="0"/>
+        <w:rPr>
+          <w:rFonts w:ascii="Arial" w:hAnsi="Arial" w:cs="Arial"/>
+        </w:rPr>
+      </w:pPr>
+      <w:r>
+        <w:rPr>
+          <w:rStyle w:val="citation-109"/>
+          <w:rFonts w:ascii="Arial" w:hAnsi="Arial" w:cs="Arial"/>
+        </w:rPr>
+        <w:t xml:space="preserve">Academic and industry work, such as the </w:t>
+      </w:r>
+      <w:proofErr w:type="spellStart"/>
+      <w:r>
+        <w:rPr>
+          <w:rStyle w:val="citation-109"/>
+          <w:rFonts w:ascii="Arial" w:hAnsi="Arial" w:cs="Arial"/>
+          <w:i/>
+          <w:iCs/>
+        </w:rPr>
+        <w:t>JamBayes</w:t>
+      </w:r>
+      <w:proofErr w:type="spellEnd"/>
+      <w:r>
+        <w:rPr>
+          <w:rStyle w:val="citation-109"/>
+          <w:rFonts w:ascii="Arial" w:hAnsi="Arial" w:cs="Arial"/>
+        </w:rPr>
+        <w:t xml:space="preserve"> and </w:t>
+      </w:r>
+      <w:proofErr w:type="spellStart"/>
+      <w:r>
+        <w:rPr>
+          <w:rStyle w:val="citation-109"/>
+          <w:rFonts w:ascii="Arial" w:hAnsi="Arial" w:cs="Arial"/>
+          <w:i/>
+          <w:iCs/>
+        </w:rPr>
+        <w:t>Clearflow</w:t>
+      </w:r>
+      <w:proofErr w:type="spellEnd"/>
+      <w:r>
+        <w:rPr>
+          <w:rStyle w:val="citation-109"/>
+          <w:rFonts w:ascii="Arial" w:hAnsi="Arial" w:cs="Arial"/>
+        </w:rPr>
+        <w:t xml:space="preserve"> projects by Microsoft Research, which focused on learning and forecasting traffic flow in the Seattle area</w:t>
+      </w:r>
+      <w:r>
+        <w:rPr>
+          <w:rFonts w:ascii="Arial" w:hAnsi="Arial" w:cs="Arial"/>
+        </w:rPr>
+        <w:t>.</w:t>
+      </w:r>
+    </w:p>
+    <w:p>
+      <w:pPr>
+        <w:pStyle w:val="NormalWeb"/>
+        <w:numPr>
+          <w:ilvl w:val="0"/>
+          <w:numId w:val="16"/>
+        </w:numPr>
+        <w:spacing w:before="0" w:beforeAutospacing="0"/>
+        <w:rPr>
+          <w:rFonts w:ascii="Arial" w:hAnsi="Arial" w:cs="Arial"/>
+        </w:rPr>
+      </w:pPr>
+      <w:r>
+        <w:rPr>
+          <w:rStyle w:val="citation-108"/>
+          <w:rFonts w:ascii="Arial" w:hAnsi="Arial" w:cs="Arial"/>
+        </w:rPr>
+        <w:lastRenderedPageBreak/>
+        <w:t>The general literature on traffic flow prediction using machine learning, particularly the comparison of statistical, machine learning, and deep learning methods (LSTM/GRU) on time-series traffic data</w:t>
+      </w:r>
+      <w:r>
+        <w:rPr>
+          <w:rFonts w:ascii="Arial" w:hAnsi="Arial" w:cs="Arial"/>
+        </w:rPr>
+        <w:t>.</w:t>
+      </w:r>
+    </w:p>
+    <w:p/>
+    <w:p>
+      <w:pPr>
+        <w:spacing w:before="100" w:beforeAutospacing="1" w:after="100" w:afterAutospacing="1" w:line="240" w:lineRule="auto"/>
+        <w:rPr>
+          <w:rFonts w:ascii="Times New Roman" w:eastAsia="Times New Roman" w:hAnsi="Times New Roman" w:cs="Times New Roman"/>
+          <w:color w:val="000000"/>
+          <w:kern w:val="0"/>
+          <w14:ligatures w14:val="none"/>
+        </w:rPr>
+      </w:pPr>
     </w:p>
     <w:sectPr>
       <w:pgSz w:w="12240" w:h="15840"/>
@@ -2026,6 +4290,155 @@
     </w:lvl>
   </w:abstractNum>
   <w:abstractNum w:abstractNumId="2" w15:restartNumberingAfterBreak="0">
+    <w:nsid w:val="25A153A0"/>
+    <w:multiLevelType w:val="multilevel"/>
+    <w:tmpl w:val="F0BE6CB2"/>
+    <w:lvl w:ilvl="0">
+      <w:start w:val="1"/>
+      <w:numFmt w:val="bullet"/>
+      <w:lvlText w:val=""/>
+      <w:lvlJc w:val="left"/>
+      <w:pPr>
+        <w:tabs>
+          <w:tab w:val="num" w:pos="720"/>
+        </w:tabs>
+        <w:ind w:left="720" w:hanging="360"/>
+      </w:pPr>
+      <w:rPr>
+        <w:rFonts w:ascii="Symbol" w:hAnsi="Symbol" w:hint="default"/>
+        <w:sz w:val="20"/>
+      </w:rPr>
+    </w:lvl>
+    <w:lvl w:ilvl="1">
+      <w:start w:val="1"/>
+      <w:numFmt w:val="bullet"/>
+      <w:lvlText w:val="o"/>
+      <w:lvlJc w:val="left"/>
+      <w:pPr>
+        <w:tabs>
+          <w:tab w:val="num" w:pos="1440"/>
+        </w:tabs>
+        <w:ind w:left="1440" w:hanging="360"/>
+      </w:pPr>
+      <w:rPr>
+        <w:rFonts w:ascii="Courier New" w:hAnsi="Courier New" w:hint="default"/>
+        <w:sz w:val="20"/>
+      </w:rPr>
+    </w:lvl>
+    <w:lvl w:ilvl="2" w:tentative="1">
+      <w:start w:val="1"/>
+      <w:numFmt w:val="bullet"/>
+      <w:lvlText w:val=""/>
+      <w:lvlJc w:val="left"/>
+      <w:pPr>
+        <w:tabs>
+          <w:tab w:val="num" w:pos="2160"/>
+        </w:tabs>
+        <w:ind w:left="2160" w:hanging="360"/>
+      </w:pPr>
+      <w:rPr>
+        <w:rFonts w:ascii="Wingdings" w:hAnsi="Wingdings" w:hint="default"/>
+        <w:sz w:val="20"/>
+      </w:rPr>
+    </w:lvl>
+    <w:lvl w:ilvl="3" w:tentative="1">
+      <w:start w:val="1"/>
+      <w:numFmt w:val="bullet"/>
+      <w:lvlText w:val=""/>
+      <w:lvlJc w:val="left"/>
+      <w:pPr>
+        <w:tabs>
+          <w:tab w:val="num" w:pos="2880"/>
+        </w:tabs>
+        <w:ind w:left="2880" w:hanging="360"/>
+      </w:pPr>
+      <w:rPr>
+        <w:rFonts w:ascii="Wingdings" w:hAnsi="Wingdings" w:hint="default"/>
+        <w:sz w:val="20"/>
+      </w:rPr>
+    </w:lvl>
+    <w:lvl w:ilvl="4" w:tentative="1">
+      <w:start w:val="1"/>
+      <w:numFmt w:val="bullet"/>
+      <w:lvlText w:val=""/>
+      <w:lvlJc w:val="left"/>
+      <w:pPr>
+        <w:tabs>
+          <w:tab w:val="num" w:pos="3600"/>
+        </w:tabs>
+        <w:ind w:left="3600" w:hanging="360"/>
+      </w:pPr>
+      <w:rPr>
+        <w:rFonts w:ascii="Wingdings" w:hAnsi="Wingdings" w:hint="default"/>
+        <w:sz w:val="20"/>
+      </w:rPr>
+    </w:lvl>
+    <w:lvl w:ilvl="5" w:tentative="1">
+      <w:start w:val="1"/>
+      <w:numFmt w:val="bullet"/>
+      <w:lvlText w:val=""/>
+      <w:lvlJc w:val="left"/>
+      <w:pPr>
+        <w:tabs>
+          <w:tab w:val="num" w:pos="4320"/>
+        </w:tabs>
+        <w:ind w:left="4320" w:hanging="360"/>
+      </w:pPr>
+      <w:rPr>
+        <w:rFonts w:ascii="Wingdings" w:hAnsi="Wingdings" w:hint="default"/>
+        <w:sz w:val="20"/>
+      </w:rPr>
+    </w:lvl>
+    <w:lvl w:ilvl="6" w:tentative="1">
+      <w:start w:val="1"/>
+      <w:numFmt w:val="bullet"/>
+      <w:lvlText w:val=""/>
+      <w:lvlJc w:val="left"/>
+      <w:pPr>
+        <w:tabs>
+          <w:tab w:val="num" w:pos="5040"/>
+        </w:tabs>
+        <w:ind w:left="5040" w:hanging="360"/>
+      </w:pPr>
+      <w:rPr>
+        <w:rFonts w:ascii="Wingdings" w:hAnsi="Wingdings" w:hint="default"/>
+        <w:sz w:val="20"/>
+      </w:rPr>
+    </w:lvl>
+    <w:lvl w:ilvl="7" w:tentative="1">
+      <w:start w:val="1"/>
+      <w:numFmt w:val="bullet"/>
+      <w:lvlText w:val=""/>
+      <w:lvlJc w:val="left"/>
+      <w:pPr>
+        <w:tabs>
+          <w:tab w:val="num" w:pos="5760"/>
+        </w:tabs>
+        <w:ind w:left="5760" w:hanging="360"/>
+      </w:pPr>
+      <w:rPr>
+        <w:rFonts w:ascii="Wingdings" w:hAnsi="Wingdings" w:hint="default"/>
+        <w:sz w:val="20"/>
+      </w:rPr>
+    </w:lvl>
+    <w:lvl w:ilvl="8" w:tentative="1">
+      <w:start w:val="1"/>
+      <w:numFmt w:val="bullet"/>
+      <w:lvlText w:val=""/>
+      <w:lvlJc w:val="left"/>
+      <w:pPr>
+        <w:tabs>
+          <w:tab w:val="num" w:pos="6480"/>
+        </w:tabs>
+        <w:ind w:left="6480" w:hanging="360"/>
+      </w:pPr>
+      <w:rPr>
+        <w:rFonts w:ascii="Wingdings" w:hAnsi="Wingdings" w:hint="default"/>
+        <w:sz w:val="20"/>
+      </w:rPr>
+    </w:lvl>
+  </w:abstractNum>
+  <w:abstractNum w:abstractNumId="3" w15:restartNumberingAfterBreak="0">
     <w:nsid w:val="292701D3"/>
     <w:multiLevelType w:val="hybridMultilevel"/>
     <w:tmpl w:val="06625F82"/>
@@ -2137,7 +4550,156 @@
       </w:rPr>
     </w:lvl>
   </w:abstractNum>
-  <w:abstractNum w:abstractNumId="3" w15:restartNumberingAfterBreak="0">
+  <w:abstractNum w:abstractNumId="4" w15:restartNumberingAfterBreak="0">
+    <w:nsid w:val="298636EB"/>
+    <w:multiLevelType w:val="multilevel"/>
+    <w:tmpl w:val="27B848E6"/>
+    <w:lvl w:ilvl="0">
+      <w:start w:val="1"/>
+      <w:numFmt w:val="bullet"/>
+      <w:lvlText w:val=""/>
+      <w:lvlJc w:val="left"/>
+      <w:pPr>
+        <w:tabs>
+          <w:tab w:val="num" w:pos="720"/>
+        </w:tabs>
+        <w:ind w:left="720" w:hanging="360"/>
+      </w:pPr>
+      <w:rPr>
+        <w:rFonts w:ascii="Symbol" w:hAnsi="Symbol" w:hint="default"/>
+        <w:sz w:val="20"/>
+      </w:rPr>
+    </w:lvl>
+    <w:lvl w:ilvl="1" w:tentative="1">
+      <w:start w:val="1"/>
+      <w:numFmt w:val="bullet"/>
+      <w:lvlText w:val="o"/>
+      <w:lvlJc w:val="left"/>
+      <w:pPr>
+        <w:tabs>
+          <w:tab w:val="num" w:pos="1440"/>
+        </w:tabs>
+        <w:ind w:left="1440" w:hanging="360"/>
+      </w:pPr>
+      <w:rPr>
+        <w:rFonts w:ascii="Courier New" w:hAnsi="Courier New" w:hint="default"/>
+        <w:sz w:val="20"/>
+      </w:rPr>
+    </w:lvl>
+    <w:lvl w:ilvl="2" w:tentative="1">
+      <w:start w:val="1"/>
+      <w:numFmt w:val="bullet"/>
+      <w:lvlText w:val=""/>
+      <w:lvlJc w:val="left"/>
+      <w:pPr>
+        <w:tabs>
+          <w:tab w:val="num" w:pos="2160"/>
+        </w:tabs>
+        <w:ind w:left="2160" w:hanging="360"/>
+      </w:pPr>
+      <w:rPr>
+        <w:rFonts w:ascii="Wingdings" w:hAnsi="Wingdings" w:hint="default"/>
+        <w:sz w:val="20"/>
+      </w:rPr>
+    </w:lvl>
+    <w:lvl w:ilvl="3" w:tentative="1">
+      <w:start w:val="1"/>
+      <w:numFmt w:val="bullet"/>
+      <w:lvlText w:val=""/>
+      <w:lvlJc w:val="left"/>
+      <w:pPr>
+        <w:tabs>
+          <w:tab w:val="num" w:pos="2880"/>
+        </w:tabs>
+        <w:ind w:left="2880" w:hanging="360"/>
+      </w:pPr>
+      <w:rPr>
+        <w:rFonts w:ascii="Wingdings" w:hAnsi="Wingdings" w:hint="default"/>
+        <w:sz w:val="20"/>
+      </w:rPr>
+    </w:lvl>
+    <w:lvl w:ilvl="4" w:tentative="1">
+      <w:start w:val="1"/>
+      <w:numFmt w:val="bullet"/>
+      <w:lvlText w:val=""/>
+      <w:lvlJc w:val="left"/>
+      <w:pPr>
+        <w:tabs>
+          <w:tab w:val="num" w:pos="3600"/>
+        </w:tabs>
+        <w:ind w:left="3600" w:hanging="360"/>
+      </w:pPr>
+      <w:rPr>
+        <w:rFonts w:ascii="Wingdings" w:hAnsi="Wingdings" w:hint="default"/>
+        <w:sz w:val="20"/>
+      </w:rPr>
+    </w:lvl>
+    <w:lvl w:ilvl="5" w:tentative="1">
+      <w:start w:val="1"/>
+      <w:numFmt w:val="bullet"/>
+      <w:lvlText w:val=""/>
+      <w:lvlJc w:val="left"/>
+      <w:pPr>
+        <w:tabs>
+          <w:tab w:val="num" w:pos="4320"/>
+        </w:tabs>
+        <w:ind w:left="4320" w:hanging="360"/>
+      </w:pPr>
+      <w:rPr>
+        <w:rFonts w:ascii="Wingdings" w:hAnsi="Wingdings" w:hint="default"/>
+        <w:sz w:val="20"/>
+      </w:rPr>
+    </w:lvl>
+    <w:lvl w:ilvl="6" w:tentative="1">
+      <w:start w:val="1"/>
+      <w:numFmt w:val="bullet"/>
+      <w:lvlText w:val=""/>
+      <w:lvlJc w:val="left"/>
+      <w:pPr>
+        <w:tabs>
+          <w:tab w:val="num" w:pos="5040"/>
+        </w:tabs>
+        <w:ind w:left="5040" w:hanging="360"/>
+      </w:pPr>
+      <w:rPr>
+        <w:rFonts w:ascii="Wingdings" w:hAnsi="Wingdings" w:hint="default"/>
+        <w:sz w:val="20"/>
+      </w:rPr>
+    </w:lvl>
+    <w:lvl w:ilvl="7" w:tentative="1">
+      <w:start w:val="1"/>
+      <w:numFmt w:val="bullet"/>
+      <w:lvlText w:val=""/>
+      <w:lvlJc w:val="left"/>
+      <w:pPr>
+        <w:tabs>
+          <w:tab w:val="num" w:pos="5760"/>
+        </w:tabs>
+        <w:ind w:left="5760" w:hanging="360"/>
+      </w:pPr>
+      <w:rPr>
+        <w:rFonts w:ascii="Wingdings" w:hAnsi="Wingdings" w:hint="default"/>
+        <w:sz w:val="20"/>
+      </w:rPr>
+    </w:lvl>
+    <w:lvl w:ilvl="8" w:tentative="1">
+      <w:start w:val="1"/>
+      <w:numFmt w:val="bullet"/>
+      <w:lvlText w:val=""/>
+      <w:lvlJc w:val="left"/>
+      <w:pPr>
+        <w:tabs>
+          <w:tab w:val="num" w:pos="6480"/>
+        </w:tabs>
+        <w:ind w:left="6480" w:hanging="360"/>
+      </w:pPr>
+      <w:rPr>
+        <w:rFonts w:ascii="Wingdings" w:hAnsi="Wingdings" w:hint="default"/>
+        <w:sz w:val="20"/>
+      </w:rPr>
+    </w:lvl>
+  </w:abstractNum>
+  <w:abstractNum w:abstractNumId="5" w15:restartNumberingAfterBreak="0">
     <w:nsid w:val="3CF96FA3"/>
     <w:multiLevelType w:val="multilevel"/>
     <w:tmpl w:val="44549B2E"/>
@@ -2286,7 +4848,120 @@
       </w:rPr>
     </w:lvl>
   </w:abstractNum>
-  <w:abstractNum w:abstractNumId="4" w15:restartNumberingAfterBreak="0">
+  <w:abstractNum w:abstractNumId="6" w15:restartNumberingAfterBreak="0">
+    <w:nsid w:val="48762B17"/>
+    <w:multiLevelType w:val="multilevel"/>
+    <w:tmpl w:val="8FCE34B0"/>
+    <w:lvl w:ilvl="0">
+      <w:start w:val="1"/>
+      <w:numFmt w:val="decimal"/>
+      <w:lvlText w:val="%1."/>
+      <w:lvlJc w:val="left"/>
+      <w:pPr>
+        <w:tabs>
+          <w:tab w:val="num" w:pos="720"/>
+        </w:tabs>
+        <w:ind w:left="720" w:hanging="360"/>
+      </w:pPr>
+    </w:lvl>
+    <w:lvl w:ilvl="1" w:tentative="1">
+      <w:start w:val="1"/>
+      <w:numFmt w:val="decimal"/>
+      <w:lvlText w:val="%2."/>
+      <w:lvlJc w:val="left"/>
+      <w:pPr>
+        <w:tabs>
+          <w:tab w:val="num" w:pos="1440"/>
+        </w:tabs>
+        <w:ind w:left="1440" w:hanging="360"/>
+      </w:pPr>
+    </w:lvl>
+    <w:lvl w:ilvl="2" w:tentative="1">
+      <w:start w:val="1"/>
+      <w:numFmt w:val="decimal"/>
+      <w:lvlText w:val="%3."/>
+      <w:lvlJc w:val="left"/>
+      <w:pPr>
+        <w:tabs>
+          <w:tab w:val="num" w:pos="2160"/>
+        </w:tabs>
+        <w:ind w:left="2160" w:hanging="360"/>
+      </w:pPr>
+    </w:lvl>
+    <w:lvl w:ilvl="3" w:tentative="1">
+      <w:start w:val="1"/>
+      <w:numFmt w:val="decimal"/>
+      <w:lvlText w:val="%4."/>
+      <w:lvlJc w:val="left"/>
+      <w:pPr>
+        <w:tabs>
+          <w:tab w:val="num" w:pos="2880"/>
+        </w:tabs>
+        <w:ind w:left="2880" w:hanging="360"/>
+      </w:pPr>
+    </w:lvl>
+    <w:lvl w:ilvl="4" w:tentative="1">
+      <w:start w:val="1"/>
+      <w:numFmt w:val="decimal"/>
+      <w:lvlText w:val="%5."/>
+      <w:lvlJc w:val="left"/>
+      <w:pPr>
+        <w:tabs>
+          <w:tab w:val="num" w:pos="3600"/>
+        </w:tabs>
+        <w:ind w:left="3600" w:hanging="360"/>
+      </w:pPr>
+    </w:lvl>
+    <w:lvl w:ilvl="5" w:tentative="1">
+      <w:start w:val="1"/>
+      <w:numFmt w:val="decimal"/>
+      <w:lvlText w:val="%6."/>
+      <w:lvlJc w:val="left"/>
+      <w:pPr>
+        <w:tabs>
+          <w:tab w:val="num" w:pos="4320"/>
+        </w:tabs>
+        <w:ind w:left="4320" w:hanging="360"/>
+      </w:pPr>
+    </w:lvl>
+    <w:lvl w:ilvl="6" w:tentative="1">
+      <w:start w:val="1"/>
+      <w:numFmt w:val="decimal"/>
+      <w:lvlText w:val="%7."/>
+      <w:lvlJc w:val="left"/>
+      <w:pPr>
+        <w:tabs>
+          <w:tab w:val="num" w:pos="5040"/>
+        </w:tabs>
+        <w:ind w:left="5040" w:hanging="360"/>
+      </w:pPr>
+    </w:lvl>
+    <w:lvl w:ilvl="7" w:tentative="1">
+      <w:start w:val="1"/>
+      <w:numFmt w:val="decimal"/>
+      <w:lvlText w:val="%8."/>
+      <w:lvlJc w:val="left"/>
+      <w:pPr>
+        <w:tabs>
+          <w:tab w:val="num" w:pos="5760"/>
+        </w:tabs>
+        <w:ind w:left="5760" w:hanging="360"/>
+      </w:pPr>
+    </w:lvl>
+    <w:lvl w:ilvl="8" w:tentative="1">
+      <w:start w:val="1"/>
+      <w:numFmt w:val="decimal"/>
+      <w:lvlText w:val="%9."/>
+      <w:lvlJc w:val="left"/>
+      <w:pPr>
+        <w:tabs>
+          <w:tab w:val="num" w:pos="6480"/>
+        </w:tabs>
+        <w:ind w:left="6480" w:hanging="360"/>
+      </w:pPr>
+    </w:lvl>
+  </w:abstractNum>
+  <w:abstractNum w:abstractNumId="7" w15:restartNumberingAfterBreak="0">
     <w:nsid w:val="4CD4298D"/>
     <w:multiLevelType w:val="multilevel"/>
     <w:tmpl w:val="A2CCD888"/>
@@ -2435,7 +5110,305 @@
       </w:rPr>
     </w:lvl>
   </w:abstractNum>
-  <w:abstractNum w:abstractNumId="5" w15:restartNumberingAfterBreak="0">
+  <w:abstractNum w:abstractNumId="8" w15:restartNumberingAfterBreak="0">
+    <w:nsid w:val="51D77447"/>
+    <w:multiLevelType w:val="multilevel"/>
+    <w:tmpl w:val="1AC8A9D0"/>
+    <w:lvl w:ilvl="0">
+      <w:start w:val="1"/>
+      <w:numFmt w:val="bullet"/>
+      <w:lvlText w:val=""/>
+      <w:lvlJc w:val="left"/>
+      <w:pPr>
+        <w:tabs>
+          <w:tab w:val="num" w:pos="720"/>
+        </w:tabs>
+        <w:ind w:left="720" w:hanging="360"/>
+      </w:pPr>
+      <w:rPr>
+        <w:rFonts w:ascii="Symbol" w:hAnsi="Symbol" w:hint="default"/>
+        <w:sz w:val="20"/>
+      </w:rPr>
+    </w:lvl>
+    <w:lvl w:ilvl="1" w:tentative="1">
+      <w:start w:val="1"/>
+      <w:numFmt w:val="bullet"/>
+      <w:lvlText w:val="o"/>
+      <w:lvlJc w:val="left"/>
+      <w:pPr>
+        <w:tabs>
+          <w:tab w:val="num" w:pos="1440"/>
+        </w:tabs>
+        <w:ind w:left="1440" w:hanging="360"/>
+      </w:pPr>
+      <w:rPr>
+        <w:rFonts w:ascii="Courier New" w:hAnsi="Courier New" w:hint="default"/>
+        <w:sz w:val="20"/>
+      </w:rPr>
+    </w:lvl>
+    <w:lvl w:ilvl="2" w:tentative="1">
+      <w:start w:val="1"/>
+      <w:numFmt w:val="bullet"/>
+      <w:lvlText w:val=""/>
+      <w:lvlJc w:val="left"/>
+      <w:pPr>
+        <w:tabs>
+          <w:tab w:val="num" w:pos="2160"/>
+        </w:tabs>
+        <w:ind w:left="2160" w:hanging="360"/>
+      </w:pPr>
+      <w:rPr>
+        <w:rFonts w:ascii="Wingdings" w:hAnsi="Wingdings" w:hint="default"/>
+        <w:sz w:val="20"/>
+      </w:rPr>
+    </w:lvl>
+    <w:lvl w:ilvl="3" w:tentative="1">
+      <w:start w:val="1"/>
+      <w:numFmt w:val="bullet"/>
+      <w:lvlText w:val=""/>
+      <w:lvlJc w:val="left"/>
+      <w:pPr>
+        <w:tabs>
+          <w:tab w:val="num" w:pos="2880"/>
+        </w:tabs>
+        <w:ind w:left="2880" w:hanging="360"/>
+      </w:pPr>
+      <w:rPr>
+        <w:rFonts w:ascii="Wingdings" w:hAnsi="Wingdings" w:hint="default"/>
+        <w:sz w:val="20"/>
+      </w:rPr>
+    </w:lvl>
+    <w:lvl w:ilvl="4" w:tentative="1">
+      <w:start w:val="1"/>
+      <w:numFmt w:val="bullet"/>
+      <w:lvlText w:val=""/>
+      <w:lvlJc w:val="left"/>
+      <w:pPr>
+        <w:tabs>
+          <w:tab w:val="num" w:pos="3600"/>
+        </w:tabs>
+        <w:ind w:left="3600" w:hanging="360"/>
+      </w:pPr>
+      <w:rPr>
+        <w:rFonts w:ascii="Wingdings" w:hAnsi="Wingdings" w:hint="default"/>
+        <w:sz w:val="20"/>
+      </w:rPr>
+    </w:lvl>
+    <w:lvl w:ilvl="5" w:tentative="1">
+      <w:start w:val="1"/>
+      <w:numFmt w:val="bullet"/>
+      <w:lvlText w:val=""/>
+      <w:lvlJc w:val="left"/>
+      <w:pPr>
+        <w:tabs>
+          <w:tab w:val="num" w:pos="4320"/>
+        </w:tabs>
+        <w:ind w:left="4320" w:hanging="360"/>
+      </w:pPr>
+      <w:rPr>
+        <w:rFonts w:ascii="Wingdings" w:hAnsi="Wingdings" w:hint="default"/>
+        <w:sz w:val="20"/>
+      </w:rPr>
+    </w:lvl>
+    <w:lvl w:ilvl="6" w:tentative="1">
+      <w:start w:val="1"/>
+      <w:numFmt w:val="bullet"/>
+      <w:lvlText w:val=""/>
+      <w:lvlJc w:val="left"/>
+      <w:pPr>
+        <w:tabs>
+          <w:tab w:val="num" w:pos="5040"/>
+        </w:tabs>
+        <w:ind w:left="5040" w:hanging="360"/>
+      </w:pPr>
+      <w:rPr>
+        <w:rFonts w:ascii="Wingdings" w:hAnsi="Wingdings" w:hint="default"/>
+        <w:sz w:val="20"/>
+      </w:rPr>
+    </w:lvl>
+    <w:lvl w:ilvl="7" w:tentative="1">
+      <w:start w:val="1"/>
+      <w:numFmt w:val="bullet"/>
+      <w:lvlText w:val=""/>
+      <w:lvlJc w:val="left"/>
+      <w:pPr>
+        <w:tabs>
+          <w:tab w:val="num" w:pos="5760"/>
+        </w:tabs>
+        <w:ind w:left="5760" w:hanging="360"/>
+      </w:pPr>
+      <w:rPr>
+        <w:rFonts w:ascii="Wingdings" w:hAnsi="Wingdings" w:hint="default"/>
+        <w:sz w:val="20"/>
+      </w:rPr>
+    </w:lvl>
+    <w:lvl w:ilvl="8" w:tentative="1">
+      <w:start w:val="1"/>
+      <w:numFmt w:val="bullet"/>
+      <w:lvlText w:val=""/>
+      <w:lvlJc w:val="left"/>
+      <w:pPr>
+        <w:tabs>
+          <w:tab w:val="num" w:pos="6480"/>
+        </w:tabs>
+        <w:ind w:left="6480" w:hanging="360"/>
+      </w:pPr>
+      <w:rPr>
+        <w:rFonts w:ascii="Wingdings" w:hAnsi="Wingdings" w:hint="default"/>
+        <w:sz w:val="20"/>
+      </w:rPr>
+    </w:lvl>
+  </w:abstractNum>
+  <w:abstractNum w:abstractNumId="9" w15:restartNumberingAfterBreak="0">
+    <w:nsid w:val="59C1090D"/>
+    <w:multiLevelType w:val="multilevel"/>
+    <w:tmpl w:val="DBD65B82"/>
+    <w:lvl w:ilvl="0">
+      <w:start w:val="1"/>
+      <w:numFmt w:val="bullet"/>
+      <w:lvlText w:val=""/>
+      <w:lvlJc w:val="left"/>
+      <w:pPr>
+        <w:tabs>
+          <w:tab w:val="num" w:pos="720"/>
+        </w:tabs>
+        <w:ind w:left="720" w:hanging="360"/>
+      </w:pPr>
+      <w:rPr>
+        <w:rFonts w:ascii="Symbol" w:hAnsi="Symbol" w:hint="default"/>
+        <w:sz w:val="20"/>
+      </w:rPr>
+    </w:lvl>
+    <w:lvl w:ilvl="1">
+      <w:start w:val="1"/>
+      <w:numFmt w:val="bullet"/>
+      <w:lvlText w:val="o"/>
+      <w:lvlJc w:val="left"/>
+      <w:pPr>
+        <w:tabs>
+          <w:tab w:val="num" w:pos="1440"/>
+        </w:tabs>
+        <w:ind w:left="1440" w:hanging="360"/>
+      </w:pPr>
+      <w:rPr>
+        <w:rFonts w:ascii="Courier New" w:hAnsi="Courier New" w:hint="default"/>
+        <w:sz w:val="20"/>
+      </w:rPr>
+    </w:lvl>
+    <w:lvl w:ilvl="2" w:tentative="1">
+      <w:start w:val="1"/>
+      <w:numFmt w:val="bullet"/>
+      <w:lvlText w:val=""/>
+      <w:lvlJc w:val="left"/>
+      <w:pPr>
+        <w:tabs>
+          <w:tab w:val="num" w:pos="2160"/>
+        </w:tabs>
+        <w:ind w:left="2160" w:hanging="360"/>
+      </w:pPr>
+      <w:rPr>
+        <w:rFonts w:ascii="Wingdings" w:hAnsi="Wingdings" w:hint="default"/>
+        <w:sz w:val="20"/>
+      </w:rPr>
+    </w:lvl>
+    <w:lvl w:ilvl="3" w:tentative="1">
+      <w:start w:val="1"/>
+      <w:numFmt w:val="bullet"/>
+      <w:lvlText w:val=""/>
+      <w:lvlJc w:val="left"/>
+      <w:pPr>
+        <w:tabs>
+          <w:tab w:val="num" w:pos="2880"/>
+        </w:tabs>
+        <w:ind w:left="2880" w:hanging="360"/>
+      </w:pPr>
+      <w:rPr>
+        <w:rFonts w:ascii="Wingdings" w:hAnsi="Wingdings" w:hint="default"/>
+        <w:sz w:val="20"/>
+      </w:rPr>
+    </w:lvl>
+    <w:lvl w:ilvl="4" w:tentative="1">
+      <w:start w:val="1"/>
+      <w:numFmt w:val="bullet"/>
+      <w:lvlText w:val=""/>
+      <w:lvlJc w:val="left"/>
+      <w:pPr>
+        <w:tabs>
+          <w:tab w:val="num" w:pos="3600"/>
+        </w:tabs>
+        <w:ind w:left="3600" w:hanging="360"/>
+      </w:pPr>
+      <w:rPr>
+        <w:rFonts w:ascii="Wingdings" w:hAnsi="Wingdings" w:hint="default"/>
+        <w:sz w:val="20"/>
+      </w:rPr>
+    </w:lvl>
+    <w:lvl w:ilvl="5" w:tentative="1">
+      <w:start w:val="1"/>
+      <w:numFmt w:val="bullet"/>
+      <w:lvlText w:val=""/>
+      <w:lvlJc w:val="left"/>
+      <w:pPr>
+        <w:tabs>
+          <w:tab w:val="num" w:pos="4320"/>
+        </w:tabs>
+        <w:ind w:left="4320" w:hanging="360"/>
+      </w:pPr>
+      <w:rPr>
+        <w:rFonts w:ascii="Wingdings" w:hAnsi="Wingdings" w:hint="default"/>
+        <w:sz w:val="20"/>
+      </w:rPr>
+    </w:lvl>
+    <w:lvl w:ilvl="6" w:tentative="1">
+      <w:start w:val="1"/>
+      <w:numFmt w:val="bullet"/>
+      <w:lvlText w:val=""/>
+      <w:lvlJc w:val="left"/>
+      <w:pPr>
+        <w:tabs>
+          <w:tab w:val="num" w:pos="5040"/>
+        </w:tabs>
+        <w:ind w:left="5040" w:hanging="360"/>
+      </w:pPr>
+      <w:rPr>
+        <w:rFonts w:ascii="Wingdings" w:hAnsi="Wingdings" w:hint="default"/>
+        <w:sz w:val="20"/>
+      </w:rPr>
+    </w:lvl>
+    <w:lvl w:ilvl="7" w:tentative="1">
+      <w:start w:val="1"/>
+      <w:numFmt w:val="bullet"/>
+      <w:lvlText w:val=""/>
+      <w:lvlJc w:val="left"/>
+      <w:pPr>
+        <w:tabs>
+          <w:tab w:val="num" w:pos="5760"/>
+        </w:tabs>
+        <w:ind w:left="5760" w:hanging="360"/>
+      </w:pPr>
+      <w:rPr>
+        <w:rFonts w:ascii="Wingdings" w:hAnsi="Wingdings" w:hint="default"/>
+        <w:sz w:val="20"/>
+      </w:rPr>
+    </w:lvl>
+    <w:lvl w:ilvl="8" w:tentative="1">
+      <w:start w:val="1"/>
+      <w:numFmt w:val="bullet"/>
+      <w:lvlText w:val=""/>
+      <w:lvlJc w:val="left"/>
+      <w:pPr>
+        <w:tabs>
+          <w:tab w:val="num" w:pos="6480"/>
+        </w:tabs>
+        <w:ind w:left="6480" w:hanging="360"/>
+      </w:pPr>
+      <w:rPr>
+        <w:rFonts w:ascii="Wingdings" w:hAnsi="Wingdings" w:hint="default"/>
+        <w:sz w:val="20"/>
+      </w:rPr>
+    </w:lvl>
+  </w:abstractNum>
+  <w:abstractNum w:abstractNumId="10" w15:restartNumberingAfterBreak="0">
     <w:nsid w:val="59D345EC"/>
     <w:multiLevelType w:val="hybridMultilevel"/>
     <w:tmpl w:val="354AAA34"/>
@@ -2548,7 +5521,7 @@
       </w:rPr>
     </w:lvl>
   </w:abstractNum>
-  <w:abstractNum w:abstractNumId="6" w15:restartNumberingAfterBreak="0">
+  <w:abstractNum w:abstractNumId="11" w15:restartNumberingAfterBreak="0">
     <w:nsid w:val="5ED25E55"/>
     <w:multiLevelType w:val="multilevel"/>
     <w:tmpl w:val="446C43E6"/>
@@ -2697,7 +5670,156 @@
       </w:rPr>
     </w:lvl>
   </w:abstractNum>
-  <w:abstractNum w:abstractNumId="7" w15:restartNumberingAfterBreak="0">
+  <w:abstractNum w:abstractNumId="12" w15:restartNumberingAfterBreak="0">
+    <w:nsid w:val="6358678E"/>
+    <w:multiLevelType w:val="multilevel"/>
+    <w:tmpl w:val="08A29032"/>
+    <w:lvl w:ilvl="0">
+      <w:start w:val="1"/>
+      <w:numFmt w:val="bullet"/>
+      <w:lvlText w:val=""/>
+      <w:lvlJc w:val="left"/>
+      <w:pPr>
+        <w:tabs>
+          <w:tab w:val="num" w:pos="720"/>
+        </w:tabs>
+        <w:ind w:left="720" w:hanging="360"/>
+      </w:pPr>
+      <w:rPr>
+        <w:rFonts w:ascii="Symbol" w:hAnsi="Symbol" w:hint="default"/>
+        <w:sz w:val="20"/>
+      </w:rPr>
+    </w:lvl>
+    <w:lvl w:ilvl="1" w:tentative="1">
+      <w:start w:val="1"/>
+      <w:numFmt w:val="bullet"/>
+      <w:lvlText w:val="o"/>
+      <w:lvlJc w:val="left"/>
+      <w:pPr>
+        <w:tabs>
+          <w:tab w:val="num" w:pos="1440"/>
+        </w:tabs>
+        <w:ind w:left="1440" w:hanging="360"/>
+      </w:pPr>
+      <w:rPr>
+        <w:rFonts w:ascii="Courier New" w:hAnsi="Courier New" w:hint="default"/>
+        <w:sz w:val="20"/>
+      </w:rPr>
+    </w:lvl>
+    <w:lvl w:ilvl="2" w:tentative="1">
+      <w:start w:val="1"/>
+      <w:numFmt w:val="bullet"/>
+      <w:lvlText w:val=""/>
+      <w:lvlJc w:val="left"/>
+      <w:pPr>
+        <w:tabs>
+          <w:tab w:val="num" w:pos="2160"/>
+        </w:tabs>
+        <w:ind w:left="2160" w:hanging="360"/>
+      </w:pPr>
+      <w:rPr>
+        <w:rFonts w:ascii="Wingdings" w:hAnsi="Wingdings" w:hint="default"/>
+        <w:sz w:val="20"/>
+      </w:rPr>
+    </w:lvl>
+    <w:lvl w:ilvl="3" w:tentative="1">
+      <w:start w:val="1"/>
+      <w:numFmt w:val="bullet"/>
+      <w:lvlText w:val=""/>
+      <w:lvlJc w:val="left"/>
+      <w:pPr>
+        <w:tabs>
+          <w:tab w:val="num" w:pos="2880"/>
+        </w:tabs>
+        <w:ind w:left="2880" w:hanging="360"/>
+      </w:pPr>
+      <w:rPr>
+        <w:rFonts w:ascii="Wingdings" w:hAnsi="Wingdings" w:hint="default"/>
+        <w:sz w:val="20"/>
+      </w:rPr>
+    </w:lvl>
+    <w:lvl w:ilvl="4" w:tentative="1">
+      <w:start w:val="1"/>
+      <w:numFmt w:val="bullet"/>
+      <w:lvlText w:val=""/>
+      <w:lvlJc w:val="left"/>
+      <w:pPr>
+        <w:tabs>
+          <w:tab w:val="num" w:pos="3600"/>
+        </w:tabs>
+        <w:ind w:left="3600" w:hanging="360"/>
+      </w:pPr>
+      <w:rPr>
+        <w:rFonts w:ascii="Wingdings" w:hAnsi="Wingdings" w:hint="default"/>
+        <w:sz w:val="20"/>
+      </w:rPr>
+    </w:lvl>
+    <w:lvl w:ilvl="5" w:tentative="1">
+      <w:start w:val="1"/>
+      <w:numFmt w:val="bullet"/>
+      <w:lvlText w:val=""/>
+      <w:lvlJc w:val="left"/>
+      <w:pPr>
+        <w:tabs>
+          <w:tab w:val="num" w:pos="4320"/>
+        </w:tabs>
+        <w:ind w:left="4320" w:hanging="360"/>
+      </w:pPr>
+      <w:rPr>
+        <w:rFonts w:ascii="Wingdings" w:hAnsi="Wingdings" w:hint="default"/>
+        <w:sz w:val="20"/>
+      </w:rPr>
+    </w:lvl>
+    <w:lvl w:ilvl="6" w:tentative="1">
+      <w:start w:val="1"/>
+      <w:numFmt w:val="bullet"/>
+      <w:lvlText w:val=""/>
+      <w:lvlJc w:val="left"/>
+      <w:pPr>
+        <w:tabs>
+          <w:tab w:val="num" w:pos="5040"/>
+        </w:tabs>
+        <w:ind w:left="5040" w:hanging="360"/>
+      </w:pPr>
+      <w:rPr>
+        <w:rFonts w:ascii="Wingdings" w:hAnsi="Wingdings" w:hint="default"/>
+        <w:sz w:val="20"/>
+      </w:rPr>
+    </w:lvl>
+    <w:lvl w:ilvl="7" w:tentative="1">
+      <w:start w:val="1"/>
+      <w:numFmt w:val="bullet"/>
+      <w:lvlText w:val=""/>
+      <w:lvlJc w:val="left"/>
+      <w:pPr>
+        <w:tabs>
+          <w:tab w:val="num" w:pos="5760"/>
+        </w:tabs>
+        <w:ind w:left="5760" w:hanging="360"/>
+      </w:pPr>
+      <w:rPr>
+        <w:rFonts w:ascii="Wingdings" w:hAnsi="Wingdings" w:hint="default"/>
+        <w:sz w:val="20"/>
+      </w:rPr>
+    </w:lvl>
+    <w:lvl w:ilvl="8" w:tentative="1">
+      <w:start w:val="1"/>
+      <w:numFmt w:val="bullet"/>
+      <w:lvlText w:val=""/>
+      <w:lvlJc w:val="left"/>
+      <w:pPr>
+        <w:tabs>
+          <w:tab w:val="num" w:pos="6480"/>
+        </w:tabs>
+        <w:ind w:left="6480" w:hanging="360"/>
+      </w:pPr>
+      <w:rPr>
+        <w:rFonts w:ascii="Wingdings" w:hAnsi="Wingdings" w:hint="default"/>
+        <w:sz w:val="20"/>
+      </w:rPr>
+    </w:lvl>
+  </w:abstractNum>
+  <w:abstractNum w:abstractNumId="13" w15:restartNumberingAfterBreak="0">
     <w:nsid w:val="65943084"/>
     <w:multiLevelType w:val="multilevel"/>
     <w:tmpl w:val="D312E4EC"/>
@@ -2846,7 +5968,156 @@
       </w:rPr>
     </w:lvl>
   </w:abstractNum>
-  <w:abstractNum w:abstractNumId="8" w15:restartNumberingAfterBreak="0">
+  <w:abstractNum w:abstractNumId="14" w15:restartNumberingAfterBreak="0">
+    <w:nsid w:val="6F572F24"/>
+    <w:multiLevelType w:val="multilevel"/>
+    <w:tmpl w:val="7F98554E"/>
+    <w:lvl w:ilvl="0">
+      <w:start w:val="1"/>
+      <w:numFmt w:val="bullet"/>
+      <w:lvlText w:val=""/>
+      <w:lvlJc w:val="left"/>
+      <w:pPr>
+        <w:tabs>
+          <w:tab w:val="num" w:pos="720"/>
+        </w:tabs>
+        <w:ind w:left="720" w:hanging="360"/>
+      </w:pPr>
+      <w:rPr>
+        <w:rFonts w:ascii="Symbol" w:hAnsi="Symbol" w:hint="default"/>
+        <w:sz w:val="20"/>
+      </w:rPr>
+    </w:lvl>
+    <w:lvl w:ilvl="1" w:tentative="1">
+      <w:start w:val="1"/>
+      <w:numFmt w:val="bullet"/>
+      <w:lvlText w:val="o"/>
+      <w:lvlJc w:val="left"/>
+      <w:pPr>
+        <w:tabs>
+          <w:tab w:val="num" w:pos="1440"/>
+        </w:tabs>
+        <w:ind w:left="1440" w:hanging="360"/>
+      </w:pPr>
+      <w:rPr>
+        <w:rFonts w:ascii="Courier New" w:hAnsi="Courier New" w:hint="default"/>
+        <w:sz w:val="20"/>
+      </w:rPr>
+    </w:lvl>
+    <w:lvl w:ilvl="2" w:tentative="1">
+      <w:start w:val="1"/>
+      <w:numFmt w:val="bullet"/>
+      <w:lvlText w:val=""/>
+      <w:lvlJc w:val="left"/>
+      <w:pPr>
+        <w:tabs>
+          <w:tab w:val="num" w:pos="2160"/>
+        </w:tabs>
+        <w:ind w:left="2160" w:hanging="360"/>
+      </w:pPr>
+      <w:rPr>
+        <w:rFonts w:ascii="Wingdings" w:hAnsi="Wingdings" w:hint="default"/>
+        <w:sz w:val="20"/>
+      </w:rPr>
+    </w:lvl>
+    <w:lvl w:ilvl="3" w:tentative="1">
+      <w:start w:val="1"/>
+      <w:numFmt w:val="bullet"/>
+      <w:lvlText w:val=""/>
+      <w:lvlJc w:val="left"/>
+      <w:pPr>
+        <w:tabs>
+          <w:tab w:val="num" w:pos="2880"/>
+        </w:tabs>
+        <w:ind w:left="2880" w:hanging="360"/>
+      </w:pPr>
+      <w:rPr>
+        <w:rFonts w:ascii="Wingdings" w:hAnsi="Wingdings" w:hint="default"/>
+        <w:sz w:val="20"/>
+      </w:rPr>
+    </w:lvl>
+    <w:lvl w:ilvl="4" w:tentative="1">
+      <w:start w:val="1"/>
+      <w:numFmt w:val="bullet"/>
+      <w:lvlText w:val=""/>
+      <w:lvlJc w:val="left"/>
+      <w:pPr>
+        <w:tabs>
+          <w:tab w:val="num" w:pos="3600"/>
+        </w:tabs>
+        <w:ind w:left="3600" w:hanging="360"/>
+      </w:pPr>
+      <w:rPr>
+        <w:rFonts w:ascii="Wingdings" w:hAnsi="Wingdings" w:hint="default"/>
+        <w:sz w:val="20"/>
+      </w:rPr>
+    </w:lvl>
+    <w:lvl w:ilvl="5" w:tentative="1">
+      <w:start w:val="1"/>
+      <w:numFmt w:val="bullet"/>
+      <w:lvlText w:val=""/>
+      <w:lvlJc w:val="left"/>
+      <w:pPr>
+        <w:tabs>
+          <w:tab w:val="num" w:pos="4320"/>
+        </w:tabs>
+        <w:ind w:left="4320" w:hanging="360"/>
+      </w:pPr>
+      <w:rPr>
+        <w:rFonts w:ascii="Wingdings" w:hAnsi="Wingdings" w:hint="default"/>
+        <w:sz w:val="20"/>
+      </w:rPr>
+    </w:lvl>
+    <w:lvl w:ilvl="6" w:tentative="1">
+      <w:start w:val="1"/>
+      <w:numFmt w:val="bullet"/>
+      <w:lvlText w:val=""/>
+      <w:lvlJc w:val="left"/>
+      <w:pPr>
+        <w:tabs>
+          <w:tab w:val="num" w:pos="5040"/>
+        </w:tabs>
+        <w:ind w:left="5040" w:hanging="360"/>
+      </w:pPr>
+      <w:rPr>
+        <w:rFonts w:ascii="Wingdings" w:hAnsi="Wingdings" w:hint="default"/>
+        <w:sz w:val="20"/>
+      </w:rPr>
+    </w:lvl>
+    <w:lvl w:ilvl="7" w:tentative="1">
+      <w:start w:val="1"/>
+      <w:numFmt w:val="bullet"/>
+      <w:lvlText w:val=""/>
+      <w:lvlJc w:val="left"/>
+      <w:pPr>
+        <w:tabs>
+          <w:tab w:val="num" w:pos="5760"/>
+        </w:tabs>
+        <w:ind w:left="5760" w:hanging="360"/>
+      </w:pPr>
+      <w:rPr>
+        <w:rFonts w:ascii="Wingdings" w:hAnsi="Wingdings" w:hint="default"/>
+        <w:sz w:val="20"/>
+      </w:rPr>
+    </w:lvl>
+    <w:lvl w:ilvl="8" w:tentative="1">
+      <w:start w:val="1"/>
+      <w:numFmt w:val="bullet"/>
+      <w:lvlText w:val=""/>
+      <w:lvlJc w:val="left"/>
+      <w:pPr>
+        <w:tabs>
+          <w:tab w:val="num" w:pos="6480"/>
+        </w:tabs>
+        <w:ind w:left="6480" w:hanging="360"/>
+      </w:pPr>
+      <w:rPr>
+        <w:rFonts w:ascii="Wingdings" w:hAnsi="Wingdings" w:hint="default"/>
+        <w:sz w:val="20"/>
+      </w:rPr>
+    </w:lvl>
+  </w:abstractNum>
+  <w:abstractNum w:abstractNumId="15" w15:restartNumberingAfterBreak="0">
     <w:nsid w:val="7FEE30B6"/>
     <w:multiLevelType w:val="multilevel"/>
     <w:tmpl w:val="FD50698E"/>
@@ -2960,31 +6231,52 @@
     </w:lvl>
   </w:abstractNum>
   <w:num w:numId="1" w16cid:durableId="1989628566">
-    <w:abstractNumId w:val="8"/>
+    <w:abstractNumId w:val="15"/>
   </w:num>
   <w:num w:numId="2" w16cid:durableId="1086653731">
     <w:abstractNumId w:val="0"/>
   </w:num>
   <w:num w:numId="3" w16cid:durableId="1901356369">
-    <w:abstractNumId w:val="3"/>
+    <w:abstractNumId w:val="5"/>
   </w:num>
   <w:num w:numId="4" w16cid:durableId="1500269852">
     <w:abstractNumId w:val="1"/>
   </w:num>
   <w:num w:numId="5" w16cid:durableId="1452362722">
+    <w:abstractNumId w:val="13"/>
+  </w:num>
+  <w:num w:numId="6" w16cid:durableId="673461693">
+    <w:abstractNumId w:val="11"/>
+  </w:num>
+  <w:num w:numId="7" w16cid:durableId="1118183123">
+    <w:abstractNumId w:val="10"/>
+  </w:num>
+  <w:num w:numId="8" w16cid:durableId="1097672563">
     <w:abstractNumId w:val="7"/>
   </w:num>
-  <w:num w:numId="6" w16cid:durableId="673461693">
+  <w:num w:numId="9" w16cid:durableId="1522544842">
+    <w:abstractNumId w:val="3"/>
+  </w:num>
+  <w:num w:numId="10" w16cid:durableId="350885446">
+    <w:abstractNumId w:val="4"/>
+  </w:num>
+  <w:num w:numId="11" w16cid:durableId="718433542">
+    <w:abstractNumId w:val="2"/>
+  </w:num>
+  <w:num w:numId="12" w16cid:durableId="149366494">
+    <w:abstractNumId w:val="9"/>
+  </w:num>
+  <w:num w:numId="13" w16cid:durableId="399642086">
+    <w:abstractNumId w:val="8"/>
+  </w:num>
+  <w:num w:numId="14" w16cid:durableId="861169946">
+    <w:abstractNumId w:val="12"/>
+  </w:num>
+  <w:num w:numId="15" w16cid:durableId="1232930958">
     <w:abstractNumId w:val="6"/>
   </w:num>
-  <w:num w:numId="7" w16cid:durableId="1118183123">
-    <w:abstractNumId w:val="5"/>
-  </w:num>
-  <w:num w:numId="8" w16cid:durableId="1097672563">
-    <w:abstractNumId w:val="4"/>
-  </w:num>
-  <w:num w:numId="9" w16cid:durableId="1522544842">
-    <w:abstractNumId w:val="2"/>
+  <w:num w:numId="16" w16cid:durableId="114058033">
+    <w:abstractNumId w:val="14"/>
   </w:num>
 </w:numbering>
 </file>
@@ -3906,7 +7198,6 @@
     <w:name w:val="Normal (Web)"/>
     <w:basedOn w:val="Normal"/>
     <w:uiPriority w:val="99"/>
-    <w:semiHidden/>
     <w:unhideWhenUsed/>
     <w:rsid w:val="0057724D"/>
     <w:pPr>
@@ -4374,6 +7665,109 @@
         <w:shd w:val="clear" w:color="auto" w:fill="CCCCCC" w:themeFill="text1" w:themeFillTint="33"/>
       </w:tcPr>
     </w:tblStylePr>
+  </w:style>
+  <w:style w:type="character" w:customStyle="1" w:styleId="citation-124">
+    <w:name w:val="citation-124"/>
+    <w:basedOn w:val="DefaultParagraphFont"/>
+    <w:rsid w:val="00916BD4"/>
+  </w:style>
+  <w:style w:type="character" w:customStyle="1" w:styleId="citation-123">
+    <w:name w:val="citation-123"/>
+    <w:basedOn w:val="DefaultParagraphFont"/>
+    <w:rsid w:val="00916BD4"/>
+  </w:style>
+  <w:style w:type="character" w:customStyle="1" w:styleId="citation-122">
+    <w:name w:val="citation-122"/>
+    <w:basedOn w:val="DefaultParagraphFont"/>
+    <w:rsid w:val="00916BD4"/>
+  </w:style>
+  <w:style w:type="character" w:customStyle="1" w:styleId="citation-121">
+    <w:name w:val="citation-121"/>
+    <w:basedOn w:val="DefaultParagraphFont"/>
+    <w:rsid w:val="00916BD4"/>
+  </w:style>
+  <w:style w:type="character" w:customStyle="1" w:styleId="citation-120">
+    <w:name w:val="citation-120"/>
+    <w:basedOn w:val="DefaultParagraphFont"/>
+    <w:rsid w:val="00916BD4"/>
+  </w:style>
+  <w:style w:type="character" w:customStyle="1" w:styleId="math-inline">
+    <w:name w:val="math-inline"/>
+    <w:basedOn w:val="DefaultParagraphFont"/>
+    <w:rsid w:val="00916BD4"/>
+  </w:style>
+  <w:style w:type="character" w:styleId="HTMLCode">
+    <w:name w:val="HTML Code"/>
+    <w:basedOn w:val="DefaultParagraphFont"/>
+    <w:uiPriority w:val="99"/>
+    <w:semiHidden/>
+    <w:unhideWhenUsed/>
+    <w:rsid w:val="00916BD4"/>
+    <w:rPr>
+      <w:rFonts w:ascii="Courier New" w:eastAsia="Times New Roman" w:hAnsi="Courier New" w:cs="Courier New"/>
+      <w:sz w:val="20"/>
+      <w:szCs w:val="20"/>
+    </w:rPr>
+  </w:style>
+  <w:style w:type="character" w:customStyle="1" w:styleId="citation-119">
+    <w:name w:val="citation-119"/>
+    <w:basedOn w:val="DefaultParagraphFont"/>
+    <w:rsid w:val="00916BD4"/>
+  </w:style>
+  <w:style w:type="character" w:customStyle="1" w:styleId="citation-118">
+    <w:name w:val="citation-118"/>
+    <w:basedOn w:val="DefaultParagraphFont"/>
+    <w:rsid w:val="00916BD4"/>
+  </w:style>
+  <w:style w:type="character" w:customStyle="1" w:styleId="citation-117">
+    <w:name w:val="citation-117"/>
+    <w:basedOn w:val="DefaultParagraphFont"/>
+    <w:rsid w:val="00916BD4"/>
+  </w:style>
+  <w:style w:type="character" w:customStyle="1" w:styleId="citation-116">
+    <w:name w:val="citation-116"/>
+    <w:basedOn w:val="DefaultParagraphFont"/>
+    <w:rsid w:val="00916BD4"/>
+  </w:style>
+  <w:style w:type="character" w:customStyle="1" w:styleId="citation-115">
+    <w:name w:val="citation-115"/>
+    <w:basedOn w:val="DefaultParagraphFont"/>
+    <w:rsid w:val="00916BD4"/>
+  </w:style>
+  <w:style w:type="character" w:customStyle="1" w:styleId="citation-114">
+    <w:name w:val="citation-114"/>
+    <w:basedOn w:val="DefaultParagraphFont"/>
+    <w:rsid w:val="00916BD4"/>
+  </w:style>
+  <w:style w:type="character" w:customStyle="1" w:styleId="citation-113">
+    <w:name w:val="citation-113"/>
+    <w:basedOn w:val="DefaultParagraphFont"/>
+    <w:rsid w:val="00916BD4"/>
+  </w:style>
+  <w:style w:type="character" w:customStyle="1" w:styleId="citation-112">
+    <w:name w:val="citation-112"/>
+    <w:basedOn w:val="DefaultParagraphFont"/>
+    <w:rsid w:val="00916BD4"/>
+  </w:style>
+  <w:style w:type="character" w:customStyle="1" w:styleId="citation-111">
+    <w:name w:val="citation-111"/>
+    <w:basedOn w:val="DefaultParagraphFont"/>
+    <w:rsid w:val="00916BD4"/>
+  </w:style>
+  <w:style w:type="character" w:customStyle="1" w:styleId="citation-110">
+    <w:name w:val="citation-110"/>
+    <w:basedOn w:val="DefaultParagraphFont"/>
+    <w:rsid w:val="00916BD4"/>
+  </w:style>
+  <w:style w:type="character" w:customStyle="1" w:styleId="citation-109">
+    <w:name w:val="citation-109"/>
+    <w:basedOn w:val="DefaultParagraphFont"/>
+    <w:rsid w:val="00916BD4"/>
+  </w:style>
+  <w:style w:type="character" w:customStyle="1" w:styleId="citation-108">
+    <w:name w:val="citation-108"/>
+    <w:basedOn w:val="DefaultParagraphFont"/>
+    <w:rsid w:val="00916BD4"/>
   </w:style>
 </w:styles>
 </file>

</xml_diff>